<commit_message>
cambio borrar del modelado
</commit_message>
<xml_diff>
--- a/ITER2/ARTEFACTOS/5_ModeladoDeLosCasosDeUso.docx
+++ b/ITER2/ARTEFACTOS/5_ModeladoDeLosCasosDeUso.docx
@@ -344,21 +344,7 @@
                 <w:rStyle w:val="Hipervnculo"/>
                 <w:b w:val="0"/>
               </w:rPr>
-              <w:t>C25 – REALIZAR PEDIDO PIEZAS ES</w:t>
-            </w:r>
-            <w:r>
-              <w:rPr>
-                <w:rStyle w:val="Hipervnculo"/>
-                <w:b w:val="0"/>
-              </w:rPr>
-              <w:t>P</w:t>
-            </w:r>
-            <w:r>
-              <w:rPr>
-                <w:rStyle w:val="Hipervnculo"/>
-                <w:b w:val="0"/>
-              </w:rPr>
-              <w:t>ECIALES</w:t>
+              <w:t>C25 – REALIZAR PEDIDO PIEZAS ESPECIALES</w:t>
             </w:r>
             <w:r>
               <w:rPr>
@@ -766,21 +752,7 @@
                 <w:rStyle w:val="Hipervnculo"/>
                 <w:b w:val="0"/>
               </w:rPr>
-              <w:t>C37- GESTION P</w:t>
-            </w:r>
-            <w:r>
-              <w:rPr>
-                <w:rStyle w:val="Hipervnculo"/>
-                <w:b w:val="0"/>
-              </w:rPr>
-              <w:t>A</w:t>
-            </w:r>
-            <w:r>
-              <w:rPr>
-                <w:rStyle w:val="Hipervnculo"/>
-                <w:b w:val="0"/>
-              </w:rPr>
-              <w:t>RTES TRABAJO</w:t>
+              <w:t>C37- GESTION PARTES TRABAJO</w:t>
             </w:r>
             <w:r>
               <w:rPr>
@@ -1052,49 +1024,7 @@
                 <w:rStyle w:val="Hipervnculo"/>
                 <w:b w:val="0"/>
               </w:rPr>
-              <w:t>C53 – REALIZA</w:t>
-            </w:r>
-            <w:r>
-              <w:rPr>
-                <w:rStyle w:val="Hipervnculo"/>
-                <w:b w:val="0"/>
-              </w:rPr>
-              <w:t>R</w:t>
-            </w:r>
-            <w:r>
-              <w:rPr>
-                <w:rStyle w:val="Hipervnculo"/>
-                <w:b w:val="0"/>
-              </w:rPr>
-              <w:t xml:space="preserve"> INFO</w:t>
-            </w:r>
-            <w:r>
-              <w:rPr>
-                <w:rStyle w:val="Hipervnculo"/>
-                <w:b w:val="0"/>
-              </w:rPr>
-              <w:t>R</w:t>
-            </w:r>
-            <w:r>
-              <w:rPr>
-                <w:rStyle w:val="Hipervnculo"/>
-                <w:b w:val="0"/>
-              </w:rPr>
-              <w:t>M</w:t>
-            </w:r>
-            <w:r>
-              <w:rPr>
-                <w:rStyle w:val="Hipervnculo"/>
-                <w:b w:val="0"/>
-              </w:rPr>
-              <w:t>E</w:t>
-            </w:r>
-            <w:r>
-              <w:rPr>
-                <w:rStyle w:val="Hipervnculo"/>
-                <w:b w:val="0"/>
-              </w:rPr>
-              <w:t xml:space="preserve"> DE TRABAJO</w:t>
+              <w:t>C53 – REALIZAR INFORME DE TRABAJO</w:t>
             </w:r>
             <w:r>
               <w:rPr>
@@ -1162,21 +1092,7 @@
                 <w:rStyle w:val="Hipervnculo"/>
                 <w:b w:val="0"/>
               </w:rPr>
-              <w:t>C51 – CONTROL D</w:t>
-            </w:r>
-            <w:r>
-              <w:rPr>
-                <w:rStyle w:val="Hipervnculo"/>
-                <w:b w:val="0"/>
-              </w:rPr>
-              <w:t>E</w:t>
-            </w:r>
-            <w:r>
-              <w:rPr>
-                <w:rStyle w:val="Hipervnculo"/>
-                <w:b w:val="0"/>
-              </w:rPr>
-              <w:t xml:space="preserve"> BENEFICIOS</w:t>
+              <w:t>C51 – CONTROL DE BENEFICIOS</w:t>
             </w:r>
             <w:r>
               <w:rPr>
@@ -9224,8 +9140,6 @@
             <w:r>
               <w:t>Registrar presupuesto en la base de datos</w:t>
             </w:r>
-            <w:bookmarkStart w:id="86" w:name="_GoBack"/>
-            <w:bookmarkEnd w:id="86"/>
           </w:p>
         </w:tc>
       </w:tr>
@@ -9244,7 +9158,7 @@
           <w:b/>
         </w:rPr>
       </w:pPr>
-      <w:bookmarkStart w:id="87" w:name="_Toc530816164"/>
+      <w:bookmarkStart w:id="86" w:name="_Toc530816164"/>
       <w:r>
         <w:rPr>
           <w:rStyle w:val="Ttulo3Car"/>
@@ -9252,7 +9166,7 @@
         </w:rPr>
         <w:t>Escenarios excepcionales o alternativos:</w:t>
       </w:r>
-      <w:bookmarkEnd w:id="87"/>
+      <w:bookmarkEnd w:id="86"/>
       <w:r>
         <w:rPr>
           <w:b/>
@@ -9268,21 +9182,21 @@
       <w:pPr>
         <w:pStyle w:val="Ttulo3"/>
       </w:pPr>
-      <w:bookmarkStart w:id="88" w:name="_Toc530816165"/>
+      <w:bookmarkStart w:id="87" w:name="_Toc530816165"/>
       <w:r>
         <w:rPr>
           <w:color w:val="BFBFBF" w:themeColor="background1" w:themeShade="BF"/>
         </w:rPr>
         <w:t>Requisitos no funcionales involucrados:</w:t>
       </w:r>
-      <w:bookmarkEnd w:id="88"/>
+      <w:bookmarkEnd w:id="87"/>
     </w:p>
     <w:p>
       <w:pPr>
         <w:spacing w:after="0"/>
         <w:jc w:val="both"/>
       </w:pPr>
-      <w:bookmarkStart w:id="89" w:name="_Toc530816166"/>
+      <w:bookmarkStart w:id="88" w:name="_Toc530816166"/>
       <w:r>
         <w:rPr>
           <w:rStyle w:val="Ttulo3Car"/>
@@ -9290,32 +9204,32 @@
         </w:rPr>
         <w:t>Frecuencia:</w:t>
       </w:r>
+      <w:bookmarkEnd w:id="88"/>
+      <w:r>
+        <w:rPr>
+          <w:b/>
+        </w:rPr>
+        <w:t xml:space="preserve"> </w:t>
+      </w:r>
+      <w:r>
+        <w:t>Al menos una vez al día, el coordinador deberá consultar cuáles son las peticiones que están pendientes de presupuestar y crear su presupuesto. Aunque la frecuencia la determinará el coordinador.</w:t>
+      </w:r>
+    </w:p>
+    <w:p>
+      <w:pPr>
+        <w:pStyle w:val="Ttulo3"/>
+        <w:rPr>
+          <w:color w:val="BFBFBF" w:themeColor="background1" w:themeShade="BF"/>
+        </w:rPr>
+      </w:pPr>
+      <w:bookmarkStart w:id="89" w:name="_Toc530816167"/>
+      <w:r>
+        <w:rPr>
+          <w:color w:val="BFBFBF" w:themeColor="background1" w:themeShade="BF"/>
+        </w:rPr>
+        <w:t>Diagrama de actividad:</w:t>
+      </w:r>
       <w:bookmarkEnd w:id="89"/>
-      <w:r>
-        <w:rPr>
-          <w:b/>
-        </w:rPr>
-        <w:t xml:space="preserve"> </w:t>
-      </w:r>
-      <w:r>
-        <w:t>Al menos una vez al día, el coordinador deberá consultar cuáles son las peticiones que están pendientes de presupuestar y crear su presupuesto. Aunque la frecuencia la determinará el coordinador.</w:t>
-      </w:r>
-    </w:p>
-    <w:p>
-      <w:pPr>
-        <w:pStyle w:val="Ttulo3"/>
-        <w:rPr>
-          <w:color w:val="BFBFBF" w:themeColor="background1" w:themeShade="BF"/>
-        </w:rPr>
-      </w:pPr>
-      <w:bookmarkStart w:id="90" w:name="_Toc530816167"/>
-      <w:r>
-        <w:rPr>
-          <w:color w:val="BFBFBF" w:themeColor="background1" w:themeShade="BF"/>
-        </w:rPr>
-        <w:t>Diagrama de actividad:</w:t>
-      </w:r>
-      <w:bookmarkEnd w:id="90"/>
     </w:p>
     <w:p>
       <w:pPr>
@@ -9393,14 +9307,14 @@
           <w:color w:val="BFBFBF" w:themeColor="background1" w:themeShade="BF"/>
         </w:rPr>
       </w:pPr>
-      <w:bookmarkStart w:id="91" w:name="_Toc530816168"/>
+      <w:bookmarkStart w:id="90" w:name="_Toc530816168"/>
       <w:r>
         <w:rPr>
           <w:color w:val="BFBFBF" w:themeColor="background1" w:themeShade="BF"/>
         </w:rPr>
         <w:t>Descripción de Interfaz:</w:t>
       </w:r>
-      <w:bookmarkEnd w:id="91"/>
+      <w:bookmarkEnd w:id="90"/>
     </w:p>
     <w:p>
       <w:pPr>
@@ -9794,14 +9708,14 @@
                 <w:b/>
               </w:rPr>
             </w:pPr>
-            <w:bookmarkStart w:id="92" w:name="_Toc530816169"/>
+            <w:bookmarkStart w:id="91" w:name="_Toc530816169"/>
             <w:r>
               <w:rPr>
                 <w:b/>
               </w:rPr>
               <w:t>C19 – GESTIÓN TRABAJADORES</w:t>
             </w:r>
-            <w:bookmarkEnd w:id="92"/>
+            <w:bookmarkEnd w:id="91"/>
           </w:p>
         </w:tc>
       </w:tr>
@@ -9823,14 +9737,14 @@
                 <w:b/>
               </w:rPr>
             </w:pPr>
-            <w:bookmarkStart w:id="93" w:name="_Toc530816170"/>
+            <w:bookmarkStart w:id="92" w:name="_Toc530816170"/>
             <w:r>
               <w:rPr>
                 <w:b/>
               </w:rPr>
               <w:t>Descripción:</w:t>
             </w:r>
-            <w:bookmarkEnd w:id="93"/>
+            <w:bookmarkEnd w:id="92"/>
           </w:p>
         </w:tc>
         <w:tc>
@@ -9863,14 +9777,14 @@
                 <w:b/>
               </w:rPr>
             </w:pPr>
-            <w:bookmarkStart w:id="94" w:name="_Toc530816171"/>
+            <w:bookmarkStart w:id="93" w:name="_Toc530816171"/>
             <w:r>
               <w:rPr>
                 <w:b/>
               </w:rPr>
               <w:t>Actor principal:</w:t>
             </w:r>
-            <w:bookmarkEnd w:id="94"/>
+            <w:bookmarkEnd w:id="93"/>
           </w:p>
         </w:tc>
         <w:tc>
@@ -9906,14 +9820,14 @@
                 <w:b/>
               </w:rPr>
             </w:pPr>
-            <w:bookmarkStart w:id="95" w:name="_Toc530816172"/>
+            <w:bookmarkStart w:id="94" w:name="_Toc530816172"/>
             <w:r>
               <w:rPr>
                 <w:b/>
               </w:rPr>
               <w:t>Otros actores:</w:t>
             </w:r>
-            <w:bookmarkEnd w:id="95"/>
+            <w:bookmarkEnd w:id="94"/>
           </w:p>
         </w:tc>
         <w:tc>
@@ -9946,14 +9860,14 @@
                 <w:b/>
               </w:rPr>
             </w:pPr>
-            <w:bookmarkStart w:id="96" w:name="_Toc530816173"/>
+            <w:bookmarkStart w:id="95" w:name="_Toc530816173"/>
             <w:r>
               <w:rPr>
                 <w:b/>
               </w:rPr>
               <w:t>Requisitos funcionales cubiertos:</w:t>
             </w:r>
-            <w:bookmarkEnd w:id="96"/>
+            <w:bookmarkEnd w:id="95"/>
           </w:p>
         </w:tc>
         <w:tc>
@@ -9989,14 +9903,14 @@
                 <w:b/>
               </w:rPr>
             </w:pPr>
-            <w:bookmarkStart w:id="97" w:name="_Toc530816174"/>
+            <w:bookmarkStart w:id="96" w:name="_Toc530816174"/>
             <w:r>
               <w:rPr>
                 <w:b/>
               </w:rPr>
               <w:t>Precondiciones:</w:t>
             </w:r>
-            <w:bookmarkEnd w:id="97"/>
+            <w:bookmarkEnd w:id="96"/>
           </w:p>
         </w:tc>
         <w:tc>
@@ -10029,14 +9943,14 @@
                 <w:b/>
               </w:rPr>
             </w:pPr>
-            <w:bookmarkStart w:id="98" w:name="_Toc530816175"/>
+            <w:bookmarkStart w:id="97" w:name="_Toc530816175"/>
             <w:r>
               <w:rPr>
                 <w:b/>
               </w:rPr>
               <w:t>Postcondiciones:</w:t>
             </w:r>
-            <w:bookmarkEnd w:id="98"/>
+            <w:bookmarkEnd w:id="97"/>
           </w:p>
         </w:tc>
         <w:tc>
@@ -10138,7 +10052,7 @@
                 <w:b/>
               </w:rPr>
             </w:pPr>
-            <w:bookmarkStart w:id="99" w:name="_Toc530816176"/>
+            <w:bookmarkStart w:id="98" w:name="_Toc530816176"/>
             <w:r>
               <w:rPr>
                 <w:b/>
@@ -10157,7 +10071,7 @@
               </w:rPr>
               <w:t>CENARIO PRINCIPAL</w:t>
             </w:r>
-            <w:bookmarkEnd w:id="99"/>
+            <w:bookmarkEnd w:id="98"/>
           </w:p>
         </w:tc>
       </w:tr>
@@ -10454,64 +10368,64 @@
           <w:color w:val="BFBFBF" w:themeColor="background1" w:themeShade="BF"/>
         </w:rPr>
       </w:pPr>
-      <w:bookmarkStart w:id="100" w:name="_Toc530816177"/>
+      <w:bookmarkStart w:id="99" w:name="_Toc530816177"/>
       <w:r>
         <w:rPr>
           <w:color w:val="BFBFBF" w:themeColor="background1" w:themeShade="BF"/>
         </w:rPr>
         <w:t>Escenarios excepcionales o alternativos:</w:t>
       </w:r>
+      <w:bookmarkEnd w:id="99"/>
+    </w:p>
+    <w:p>
+      <w:pPr>
+        <w:spacing w:after="0"/>
+        <w:jc w:val="both"/>
+        <w:rPr>
+          <w:b/>
+        </w:rPr>
+      </w:pPr>
+      <w:r>
+        <w:t>En el paso 2 puede estar añadiéndose un usuario que ya esté en el sistema, por lo que se deberá notificar de alguna forma al usuario.</w:t>
+      </w:r>
+      <w:r>
+        <w:rPr>
+          <w:b/>
+        </w:rPr>
+        <w:t xml:space="preserve"> </w:t>
+      </w:r>
+    </w:p>
+    <w:p>
+      <w:pPr>
+        <w:spacing w:after="0"/>
+        <w:jc w:val="both"/>
+      </w:pPr>
+      <w:r>
+        <w:t>En el paso 3 puede estar intentado buscarse un técnico que no esté registrado en el sistema</w:t>
+      </w:r>
+    </w:p>
+    <w:p>
+      <w:pPr>
+        <w:pStyle w:val="Ttulo3"/>
+        <w:rPr>
+          <w:color w:val="BFBFBF" w:themeColor="background1" w:themeShade="BF"/>
+        </w:rPr>
+      </w:pPr>
+      <w:bookmarkStart w:id="100" w:name="_Toc530816178"/>
+      <w:r>
+        <w:rPr>
+          <w:color w:val="BFBFBF" w:themeColor="background1" w:themeShade="BF"/>
+        </w:rPr>
+        <w:t>Requisitos no funcionales involucrados:</w:t>
+      </w:r>
       <w:bookmarkEnd w:id="100"/>
     </w:p>
     <w:p>
       <w:pPr>
         <w:spacing w:after="0"/>
         <w:jc w:val="both"/>
-        <w:rPr>
-          <w:b/>
-        </w:rPr>
-      </w:pPr>
-      <w:r>
-        <w:t>En el paso 2 puede estar añadiéndose un usuario que ya esté en el sistema, por lo que se deberá notificar de alguna forma al usuario.</w:t>
-      </w:r>
-      <w:r>
-        <w:rPr>
-          <w:b/>
-        </w:rPr>
-        <w:t xml:space="preserve"> </w:t>
-      </w:r>
-    </w:p>
-    <w:p>
-      <w:pPr>
-        <w:spacing w:after="0"/>
-        <w:jc w:val="both"/>
-      </w:pPr>
-      <w:r>
-        <w:t>En el paso 3 puede estar intentado buscarse un técnico que no esté registrado en el sistema</w:t>
-      </w:r>
-    </w:p>
-    <w:p>
-      <w:pPr>
-        <w:pStyle w:val="Ttulo3"/>
-        <w:rPr>
-          <w:color w:val="BFBFBF" w:themeColor="background1" w:themeShade="BF"/>
-        </w:rPr>
-      </w:pPr>
-      <w:bookmarkStart w:id="101" w:name="_Toc530816178"/>
-      <w:r>
-        <w:rPr>
-          <w:color w:val="BFBFBF" w:themeColor="background1" w:themeShade="BF"/>
-        </w:rPr>
-        <w:t>Requisitos no funcionales involucrados:</w:t>
-      </w:r>
-      <w:bookmarkEnd w:id="101"/>
-    </w:p>
-    <w:p>
-      <w:pPr>
-        <w:spacing w:after="0"/>
-        <w:jc w:val="both"/>
-      </w:pPr>
-      <w:bookmarkStart w:id="102" w:name="_Toc530816179"/>
+      </w:pPr>
+      <w:bookmarkStart w:id="101" w:name="_Toc530816179"/>
       <w:r>
         <w:rPr>
           <w:rStyle w:val="Ttulo3Car"/>
@@ -10519,32 +10433,32 @@
         </w:rPr>
         <w:t>Frecuencia:</w:t>
       </w:r>
+      <w:bookmarkEnd w:id="101"/>
+      <w:r>
+        <w:rPr>
+          <w:b/>
+        </w:rPr>
+        <w:t xml:space="preserve"> </w:t>
+      </w:r>
+      <w:r>
+        <w:t>Cada vez que el coordinador necesite consultar los datos o estadísticas relativas a los técnicos o dar de alta a un nuevo técnico.</w:t>
+      </w:r>
+    </w:p>
+    <w:p>
+      <w:pPr>
+        <w:pStyle w:val="Ttulo3"/>
+        <w:rPr>
+          <w:color w:val="BFBFBF" w:themeColor="background1" w:themeShade="BF"/>
+        </w:rPr>
+      </w:pPr>
+      <w:bookmarkStart w:id="102" w:name="_Toc530816180"/>
+      <w:r>
+        <w:rPr>
+          <w:color w:val="BFBFBF" w:themeColor="background1" w:themeShade="BF"/>
+        </w:rPr>
+        <w:t>Diagrama de actividad:</w:t>
+      </w:r>
       <w:bookmarkEnd w:id="102"/>
-      <w:r>
-        <w:rPr>
-          <w:b/>
-        </w:rPr>
-        <w:t xml:space="preserve"> </w:t>
-      </w:r>
-      <w:r>
-        <w:t>Cada vez que el coordinador necesite consultar los datos o estadísticas relativas a los técnicos o dar de alta a un nuevo técnico.</w:t>
-      </w:r>
-    </w:p>
-    <w:p>
-      <w:pPr>
-        <w:pStyle w:val="Ttulo3"/>
-        <w:rPr>
-          <w:color w:val="BFBFBF" w:themeColor="background1" w:themeShade="BF"/>
-        </w:rPr>
-      </w:pPr>
-      <w:bookmarkStart w:id="103" w:name="_Toc530816180"/>
-      <w:r>
-        <w:rPr>
-          <w:color w:val="BFBFBF" w:themeColor="background1" w:themeShade="BF"/>
-        </w:rPr>
-        <w:t>Diagrama de actividad:</w:t>
-      </w:r>
-      <w:bookmarkEnd w:id="103"/>
       <w:r>
         <w:rPr>
           <w:color w:val="BFBFBF" w:themeColor="background1" w:themeShade="BF"/>
@@ -10620,14 +10534,14 @@
           <w:color w:val="BFBFBF" w:themeColor="background1" w:themeShade="BF"/>
         </w:rPr>
       </w:pPr>
-      <w:bookmarkStart w:id="104" w:name="_Toc530816181"/>
+      <w:bookmarkStart w:id="103" w:name="_Toc530816181"/>
       <w:r>
         <w:rPr>
           <w:color w:val="BFBFBF" w:themeColor="background1" w:themeShade="BF"/>
         </w:rPr>
         <w:t>Descripción de Interfaz:</w:t>
       </w:r>
-      <w:bookmarkEnd w:id="104"/>
+      <w:bookmarkEnd w:id="103"/>
     </w:p>
     <w:p>
       <w:pPr>
@@ -10982,14 +10896,14 @@
                 <w:b/>
               </w:rPr>
             </w:pPr>
-            <w:bookmarkStart w:id="105" w:name="_Toc530816182"/>
+            <w:bookmarkStart w:id="104" w:name="_Toc530816182"/>
             <w:r>
               <w:rPr>
                 <w:b/>
               </w:rPr>
               <w:t>C46- MOSTRAR PETICIONES DE TRABAJO PENDIENTE</w:t>
             </w:r>
-            <w:bookmarkEnd w:id="105"/>
+            <w:bookmarkEnd w:id="104"/>
           </w:p>
         </w:tc>
       </w:tr>
@@ -11011,14 +10925,14 @@
                 <w:b/>
               </w:rPr>
             </w:pPr>
-            <w:bookmarkStart w:id="106" w:name="_Toc530816183"/>
+            <w:bookmarkStart w:id="105" w:name="_Toc530816183"/>
             <w:r>
               <w:rPr>
                 <w:b/>
               </w:rPr>
               <w:t>Descripción:</w:t>
             </w:r>
-            <w:bookmarkEnd w:id="106"/>
+            <w:bookmarkEnd w:id="105"/>
           </w:p>
         </w:tc>
         <w:tc>
@@ -11051,14 +10965,14 @@
                 <w:b/>
               </w:rPr>
             </w:pPr>
-            <w:bookmarkStart w:id="107" w:name="_Toc530816184"/>
+            <w:bookmarkStart w:id="106" w:name="_Toc530816184"/>
             <w:r>
               <w:rPr>
                 <w:b/>
               </w:rPr>
               <w:t>Actor principal:</w:t>
             </w:r>
-            <w:bookmarkEnd w:id="107"/>
+            <w:bookmarkEnd w:id="106"/>
           </w:p>
         </w:tc>
         <w:tc>
@@ -11094,14 +11008,14 @@
                 <w:b/>
               </w:rPr>
             </w:pPr>
-            <w:bookmarkStart w:id="108" w:name="_Toc530816185"/>
+            <w:bookmarkStart w:id="107" w:name="_Toc530816185"/>
             <w:r>
               <w:rPr>
                 <w:b/>
               </w:rPr>
               <w:t>Otros actores:</w:t>
             </w:r>
-            <w:bookmarkEnd w:id="108"/>
+            <w:bookmarkEnd w:id="107"/>
           </w:p>
         </w:tc>
         <w:tc>
@@ -11131,14 +11045,14 @@
                 <w:b/>
               </w:rPr>
             </w:pPr>
-            <w:bookmarkStart w:id="109" w:name="_Toc530816186"/>
+            <w:bookmarkStart w:id="108" w:name="_Toc530816186"/>
             <w:r>
               <w:rPr>
                 <w:b/>
               </w:rPr>
               <w:t>Requisitos funcionales cubiertos:</w:t>
             </w:r>
-            <w:bookmarkEnd w:id="109"/>
+            <w:bookmarkEnd w:id="108"/>
           </w:p>
         </w:tc>
         <w:tc>
@@ -11174,14 +11088,14 @@
                 <w:b/>
               </w:rPr>
             </w:pPr>
-            <w:bookmarkStart w:id="110" w:name="_Toc530816187"/>
+            <w:bookmarkStart w:id="109" w:name="_Toc530816187"/>
             <w:r>
               <w:rPr>
                 <w:b/>
               </w:rPr>
               <w:t>Precondiciones:</w:t>
             </w:r>
-            <w:bookmarkEnd w:id="110"/>
+            <w:bookmarkEnd w:id="109"/>
           </w:p>
         </w:tc>
         <w:tc>
@@ -11214,14 +11128,14 @@
                 <w:b/>
               </w:rPr>
             </w:pPr>
-            <w:bookmarkStart w:id="111" w:name="_Toc530816188"/>
+            <w:bookmarkStart w:id="110" w:name="_Toc530816188"/>
             <w:r>
               <w:rPr>
                 <w:b/>
               </w:rPr>
               <w:t>Postcondiciones:</w:t>
             </w:r>
-            <w:bookmarkEnd w:id="111"/>
+            <w:bookmarkEnd w:id="110"/>
           </w:p>
         </w:tc>
         <w:tc>
@@ -11286,14 +11200,14 @@
                 <w:b/>
               </w:rPr>
             </w:pPr>
-            <w:bookmarkStart w:id="112" w:name="_Toc530816189"/>
+            <w:bookmarkStart w:id="111" w:name="_Toc530816189"/>
             <w:r>
               <w:rPr>
                 <w:b/>
               </w:rPr>
               <w:t>ESCENARIO PRINCIPAL</w:t>
             </w:r>
-            <w:bookmarkEnd w:id="112"/>
+            <w:bookmarkEnd w:id="111"/>
           </w:p>
         </w:tc>
       </w:tr>
@@ -11442,7 +11356,7 @@
       <w:pPr>
         <w:jc w:val="both"/>
       </w:pPr>
-      <w:bookmarkStart w:id="113" w:name="_Toc530816190"/>
+      <w:bookmarkStart w:id="112" w:name="_Toc530816190"/>
       <w:r>
         <w:rPr>
           <w:rStyle w:val="Ttulo3Car"/>
@@ -11450,46 +11364,46 @@
         </w:rPr>
         <w:t>Escenarios excepcionales o alternativos:</w:t>
       </w:r>
+      <w:bookmarkEnd w:id="112"/>
+      <w:r>
+        <w:rPr>
+          <w:b/>
+        </w:rPr>
+        <w:t xml:space="preserve"> </w:t>
+      </w:r>
+      <w:r>
+        <w:t>En el paso 1 pueden no introducirse correctamente los datos, por lo que se pedirá al usuario que vuelva a introducir los datos.</w:t>
+      </w:r>
+    </w:p>
+    <w:p>
+      <w:pPr>
+        <w:jc w:val="both"/>
+        <w:rPr>
+          <w:b/>
+        </w:rPr>
+      </w:pPr>
+    </w:p>
+    <w:p>
+      <w:pPr>
+        <w:pStyle w:val="Ttulo3"/>
+        <w:rPr>
+          <w:color w:val="BFBFBF" w:themeColor="background1" w:themeShade="BF"/>
+        </w:rPr>
+      </w:pPr>
+      <w:bookmarkStart w:id="113" w:name="_Toc530816191"/>
+      <w:r>
+        <w:rPr>
+          <w:color w:val="BFBFBF" w:themeColor="background1" w:themeShade="BF"/>
+        </w:rPr>
+        <w:t>Requisitos no funcionales involucrados:</w:t>
+      </w:r>
       <w:bookmarkEnd w:id="113"/>
-      <w:r>
-        <w:rPr>
-          <w:b/>
-        </w:rPr>
-        <w:t xml:space="preserve"> </w:t>
-      </w:r>
-      <w:r>
-        <w:t>En el paso 1 pueden no introducirse correctamente los datos, por lo que se pedirá al usuario que vuelva a introducir los datos.</w:t>
-      </w:r>
-    </w:p>
-    <w:p>
-      <w:pPr>
-        <w:jc w:val="both"/>
-        <w:rPr>
-          <w:b/>
-        </w:rPr>
-      </w:pPr>
-    </w:p>
-    <w:p>
-      <w:pPr>
-        <w:pStyle w:val="Ttulo3"/>
-        <w:rPr>
-          <w:color w:val="BFBFBF" w:themeColor="background1" w:themeShade="BF"/>
-        </w:rPr>
-      </w:pPr>
-      <w:bookmarkStart w:id="114" w:name="_Toc530816191"/>
-      <w:r>
-        <w:rPr>
-          <w:color w:val="BFBFBF" w:themeColor="background1" w:themeShade="BF"/>
-        </w:rPr>
-        <w:t>Requisitos no funcionales involucrados:</w:t>
-      </w:r>
-      <w:bookmarkEnd w:id="114"/>
-    </w:p>
-    <w:p>
-      <w:pPr>
-        <w:jc w:val="both"/>
-      </w:pPr>
-      <w:bookmarkStart w:id="115" w:name="_Toc530816192"/>
+    </w:p>
+    <w:p>
+      <w:pPr>
+        <w:jc w:val="both"/>
+      </w:pPr>
+      <w:bookmarkStart w:id="114" w:name="_Toc530816192"/>
       <w:r>
         <w:rPr>
           <w:rStyle w:val="Ttulo3Car"/>
@@ -11497,7 +11411,7 @@
         </w:rPr>
         <w:t>Frecuencia:</w:t>
       </w:r>
-      <w:bookmarkEnd w:id="115"/>
+      <w:bookmarkEnd w:id="114"/>
       <w:r>
         <w:rPr>
           <w:b/>
@@ -11516,7 +11430,7 @@
           <w:color w:val="BFBFBF" w:themeColor="background1" w:themeShade="BF"/>
         </w:rPr>
       </w:pPr>
-      <w:bookmarkStart w:id="116" w:name="_Toc530816193"/>
+      <w:bookmarkStart w:id="115" w:name="_Toc530816193"/>
       <w:r>
         <w:rPr>
           <w:noProof/>
@@ -11593,119 +11507,119 @@
         </w:rPr>
         <w:t>Diagrama de actividad:</w:t>
       </w:r>
+      <w:bookmarkEnd w:id="115"/>
+    </w:p>
+    <w:p>
+      <w:pPr>
+        <w:jc w:val="both"/>
+        <w:rPr>
+          <w:b/>
+        </w:rPr>
+      </w:pPr>
+    </w:p>
+    <w:p>
+      <w:pPr>
+        <w:jc w:val="both"/>
+        <w:rPr>
+          <w:b/>
+        </w:rPr>
+      </w:pPr>
+    </w:p>
+    <w:p>
+      <w:pPr>
+        <w:jc w:val="both"/>
+        <w:rPr>
+          <w:b/>
+        </w:rPr>
+      </w:pPr>
+    </w:p>
+    <w:p>
+      <w:pPr>
+        <w:jc w:val="both"/>
+        <w:rPr>
+          <w:b/>
+        </w:rPr>
+      </w:pPr>
+    </w:p>
+    <w:p>
+      <w:pPr>
+        <w:jc w:val="both"/>
+        <w:rPr>
+          <w:b/>
+        </w:rPr>
+      </w:pPr>
+    </w:p>
+    <w:p>
+      <w:pPr>
+        <w:jc w:val="both"/>
+        <w:rPr>
+          <w:b/>
+        </w:rPr>
+      </w:pPr>
+    </w:p>
+    <w:p>
+      <w:pPr>
+        <w:jc w:val="both"/>
+        <w:rPr>
+          <w:b/>
+        </w:rPr>
+      </w:pPr>
+    </w:p>
+    <w:p>
+      <w:pPr>
+        <w:jc w:val="both"/>
+        <w:rPr>
+          <w:b/>
+        </w:rPr>
+      </w:pPr>
+    </w:p>
+    <w:p>
+      <w:pPr>
+        <w:jc w:val="both"/>
+        <w:rPr>
+          <w:b/>
+        </w:rPr>
+      </w:pPr>
+    </w:p>
+    <w:p>
+      <w:pPr>
+        <w:jc w:val="both"/>
+        <w:rPr>
+          <w:b/>
+        </w:rPr>
+      </w:pPr>
+    </w:p>
+    <w:p>
+      <w:pPr>
+        <w:jc w:val="both"/>
+        <w:rPr>
+          <w:b/>
+        </w:rPr>
+      </w:pPr>
+    </w:p>
+    <w:p>
+      <w:pPr>
+        <w:jc w:val="both"/>
+        <w:rPr>
+          <w:b/>
+        </w:rPr>
+      </w:pPr>
+    </w:p>
+    <w:p>
+      <w:pPr>
+        <w:pStyle w:val="Ttulo3"/>
+        <w:rPr>
+          <w:color w:val="BFBFBF" w:themeColor="background1" w:themeShade="BF"/>
+        </w:rPr>
+      </w:pPr>
+      <w:bookmarkStart w:id="116" w:name="_Toc530816194"/>
+      <w:r>
+        <w:rPr>
+          <w:color w:val="BFBFBF" w:themeColor="background1" w:themeShade="BF"/>
+        </w:rPr>
+        <w:t>Descripción de Interfaz:</w:t>
+      </w:r>
       <w:bookmarkEnd w:id="116"/>
-    </w:p>
-    <w:p>
-      <w:pPr>
-        <w:jc w:val="both"/>
-        <w:rPr>
-          <w:b/>
-        </w:rPr>
-      </w:pPr>
-    </w:p>
-    <w:p>
-      <w:pPr>
-        <w:jc w:val="both"/>
-        <w:rPr>
-          <w:b/>
-        </w:rPr>
-      </w:pPr>
-    </w:p>
-    <w:p>
-      <w:pPr>
-        <w:jc w:val="both"/>
-        <w:rPr>
-          <w:b/>
-        </w:rPr>
-      </w:pPr>
-    </w:p>
-    <w:p>
-      <w:pPr>
-        <w:jc w:val="both"/>
-        <w:rPr>
-          <w:b/>
-        </w:rPr>
-      </w:pPr>
-    </w:p>
-    <w:p>
-      <w:pPr>
-        <w:jc w:val="both"/>
-        <w:rPr>
-          <w:b/>
-        </w:rPr>
-      </w:pPr>
-    </w:p>
-    <w:p>
-      <w:pPr>
-        <w:jc w:val="both"/>
-        <w:rPr>
-          <w:b/>
-        </w:rPr>
-      </w:pPr>
-    </w:p>
-    <w:p>
-      <w:pPr>
-        <w:jc w:val="both"/>
-        <w:rPr>
-          <w:b/>
-        </w:rPr>
-      </w:pPr>
-    </w:p>
-    <w:p>
-      <w:pPr>
-        <w:jc w:val="both"/>
-        <w:rPr>
-          <w:b/>
-        </w:rPr>
-      </w:pPr>
-    </w:p>
-    <w:p>
-      <w:pPr>
-        <w:jc w:val="both"/>
-        <w:rPr>
-          <w:b/>
-        </w:rPr>
-      </w:pPr>
-    </w:p>
-    <w:p>
-      <w:pPr>
-        <w:jc w:val="both"/>
-        <w:rPr>
-          <w:b/>
-        </w:rPr>
-      </w:pPr>
-    </w:p>
-    <w:p>
-      <w:pPr>
-        <w:jc w:val="both"/>
-        <w:rPr>
-          <w:b/>
-        </w:rPr>
-      </w:pPr>
-    </w:p>
-    <w:p>
-      <w:pPr>
-        <w:jc w:val="both"/>
-        <w:rPr>
-          <w:b/>
-        </w:rPr>
-      </w:pPr>
-    </w:p>
-    <w:p>
-      <w:pPr>
-        <w:pStyle w:val="Ttulo3"/>
-        <w:rPr>
-          <w:color w:val="BFBFBF" w:themeColor="background1" w:themeShade="BF"/>
-        </w:rPr>
-      </w:pPr>
-      <w:bookmarkStart w:id="117" w:name="_Toc530816194"/>
-      <w:r>
-        <w:rPr>
-          <w:color w:val="BFBFBF" w:themeColor="background1" w:themeShade="BF"/>
-        </w:rPr>
-        <w:t>Descripción de Interfaz:</w:t>
-      </w:r>
-      <w:bookmarkEnd w:id="117"/>
     </w:p>
     <w:p>
       <w:pPr>
@@ -11960,14 +11874,14 @@
                 <w:b/>
               </w:rPr>
             </w:pPr>
-            <w:bookmarkStart w:id="118" w:name="_Toc530816195"/>
+            <w:bookmarkStart w:id="117" w:name="_Toc530816195"/>
             <w:r>
               <w:rPr>
                 <w:b/>
               </w:rPr>
               <w:t>C10 – CREAR FACTURA</w:t>
             </w:r>
-            <w:bookmarkEnd w:id="118"/>
+            <w:bookmarkEnd w:id="117"/>
           </w:p>
         </w:tc>
       </w:tr>
@@ -11989,14 +11903,14 @@
                 <w:b/>
               </w:rPr>
             </w:pPr>
-            <w:bookmarkStart w:id="119" w:name="_Toc530816196"/>
+            <w:bookmarkStart w:id="118" w:name="_Toc530816196"/>
             <w:r>
               <w:rPr>
                 <w:b/>
               </w:rPr>
               <w:t>Descripción:</w:t>
             </w:r>
-            <w:bookmarkEnd w:id="119"/>
+            <w:bookmarkEnd w:id="118"/>
           </w:p>
         </w:tc>
         <w:tc>
@@ -12029,14 +11943,14 @@
                 <w:b/>
               </w:rPr>
             </w:pPr>
-            <w:bookmarkStart w:id="120" w:name="_Toc530816197"/>
+            <w:bookmarkStart w:id="119" w:name="_Toc530816197"/>
             <w:r>
               <w:rPr>
                 <w:b/>
               </w:rPr>
               <w:t>Actor principal:</w:t>
             </w:r>
-            <w:bookmarkEnd w:id="120"/>
+            <w:bookmarkEnd w:id="119"/>
           </w:p>
         </w:tc>
         <w:tc>
@@ -12072,14 +11986,14 @@
                 <w:b/>
               </w:rPr>
             </w:pPr>
-            <w:bookmarkStart w:id="121" w:name="_Toc530816198"/>
+            <w:bookmarkStart w:id="120" w:name="_Toc530816198"/>
             <w:r>
               <w:rPr>
                 <w:b/>
               </w:rPr>
               <w:t>Otros actores:</w:t>
             </w:r>
-            <w:bookmarkEnd w:id="121"/>
+            <w:bookmarkEnd w:id="120"/>
           </w:p>
         </w:tc>
         <w:tc>
@@ -12112,14 +12026,14 @@
                 <w:b/>
               </w:rPr>
             </w:pPr>
-            <w:bookmarkStart w:id="122" w:name="_Toc530816199"/>
+            <w:bookmarkStart w:id="121" w:name="_Toc530816199"/>
             <w:r>
               <w:rPr>
                 <w:b/>
               </w:rPr>
               <w:t>Requisitos funcionales cubiertos:</w:t>
             </w:r>
-            <w:bookmarkEnd w:id="122"/>
+            <w:bookmarkEnd w:id="121"/>
           </w:p>
         </w:tc>
         <w:tc>
@@ -12155,14 +12069,14 @@
                 <w:b/>
               </w:rPr>
             </w:pPr>
-            <w:bookmarkStart w:id="123" w:name="_Toc530816200"/>
+            <w:bookmarkStart w:id="122" w:name="_Toc530816200"/>
             <w:r>
               <w:rPr>
                 <w:b/>
               </w:rPr>
               <w:t>Precondiciones:</w:t>
             </w:r>
-            <w:bookmarkEnd w:id="123"/>
+            <w:bookmarkEnd w:id="122"/>
           </w:p>
         </w:tc>
         <w:tc>
@@ -12195,14 +12109,14 @@
                 <w:b/>
               </w:rPr>
             </w:pPr>
-            <w:bookmarkStart w:id="124" w:name="_Toc530816201"/>
+            <w:bookmarkStart w:id="123" w:name="_Toc530816201"/>
             <w:r>
               <w:rPr>
                 <w:b/>
               </w:rPr>
               <w:t>Postcondiciones:</w:t>
             </w:r>
-            <w:bookmarkEnd w:id="124"/>
+            <w:bookmarkEnd w:id="123"/>
           </w:p>
         </w:tc>
         <w:tc>
@@ -12276,7 +12190,7 @@
                 <w:b/>
               </w:rPr>
             </w:pPr>
-            <w:bookmarkStart w:id="125" w:name="_Toc530816202"/>
+            <w:bookmarkStart w:id="124" w:name="_Toc530816202"/>
             <w:r>
               <w:rPr>
                 <w:b/>
@@ -12295,7 +12209,7 @@
               </w:rPr>
               <w:t>CENARIO PRINCIPAL</w:t>
             </w:r>
-            <w:bookmarkEnd w:id="125"/>
+            <w:bookmarkEnd w:id="124"/>
           </w:p>
         </w:tc>
       </w:tr>
@@ -12531,7 +12445,7 @@
           <w:b/>
         </w:rPr>
       </w:pPr>
-      <w:bookmarkStart w:id="126" w:name="_Toc530816203"/>
+      <w:bookmarkStart w:id="125" w:name="_Toc530816203"/>
       <w:r>
         <w:rPr>
           <w:rStyle w:val="Ttulo3Car"/>
@@ -12539,7 +12453,7 @@
         </w:rPr>
         <w:t>Escenarios excepcionales o alternativos:</w:t>
       </w:r>
-      <w:bookmarkEnd w:id="126"/>
+      <w:bookmarkEnd w:id="125"/>
       <w:r>
         <w:rPr>
           <w:b/>
@@ -12566,21 +12480,21 @@
           <w:color w:val="BFBFBF" w:themeColor="background1" w:themeShade="BF"/>
         </w:rPr>
       </w:pPr>
-      <w:bookmarkStart w:id="127" w:name="_Toc530816204"/>
+      <w:bookmarkStart w:id="126" w:name="_Toc530816204"/>
       <w:r>
         <w:rPr>
           <w:color w:val="BFBFBF" w:themeColor="background1" w:themeShade="BF"/>
         </w:rPr>
         <w:t>Requisitos no funcionales involucrados:</w:t>
       </w:r>
-      <w:bookmarkEnd w:id="127"/>
+      <w:bookmarkEnd w:id="126"/>
     </w:p>
     <w:p>
       <w:pPr>
         <w:spacing w:after="0"/>
         <w:jc w:val="both"/>
       </w:pPr>
-      <w:bookmarkStart w:id="128" w:name="_Toc530816205"/>
+      <w:bookmarkStart w:id="127" w:name="_Toc530816205"/>
       <w:r>
         <w:rPr>
           <w:rStyle w:val="Ttulo3Car"/>
@@ -12588,7 +12502,7 @@
         </w:rPr>
         <w:t>Frecuencia:</w:t>
       </w:r>
-      <w:bookmarkEnd w:id="128"/>
+      <w:bookmarkEnd w:id="127"/>
       <w:r>
         <w:rPr>
           <w:b/>
@@ -12798,14 +12712,14 @@
           <w:color w:val="BFBFBF" w:themeColor="background1" w:themeShade="BF"/>
         </w:rPr>
       </w:pPr>
-      <w:bookmarkStart w:id="129" w:name="_Toc530816206"/>
+      <w:bookmarkStart w:id="128" w:name="_Toc530816206"/>
       <w:r>
         <w:rPr>
           <w:color w:val="BFBFBF" w:themeColor="background1" w:themeShade="BF"/>
         </w:rPr>
         <w:t>Descripción de Interfaz:</w:t>
       </w:r>
-      <w:bookmarkEnd w:id="129"/>
+      <w:bookmarkEnd w:id="128"/>
     </w:p>
     <w:p>
       <w:pPr>
@@ -13111,14 +13025,14 @@
                 <w:b/>
               </w:rPr>
             </w:pPr>
-            <w:bookmarkStart w:id="130" w:name="_Toc530816207"/>
+            <w:bookmarkStart w:id="129" w:name="_Toc530816207"/>
             <w:r>
               <w:rPr>
                 <w:b/>
               </w:rPr>
               <w:t>C37- GESTION PARTES TRABAJO</w:t>
             </w:r>
-            <w:bookmarkEnd w:id="130"/>
+            <w:bookmarkEnd w:id="129"/>
           </w:p>
         </w:tc>
       </w:tr>
@@ -13140,14 +13054,14 @@
                 <w:b/>
               </w:rPr>
             </w:pPr>
-            <w:bookmarkStart w:id="131" w:name="_Toc530816208"/>
+            <w:bookmarkStart w:id="130" w:name="_Toc530816208"/>
             <w:r>
               <w:rPr>
                 <w:b/>
               </w:rPr>
               <w:t>Descripción:</w:t>
             </w:r>
-            <w:bookmarkEnd w:id="131"/>
+            <w:bookmarkEnd w:id="130"/>
           </w:p>
         </w:tc>
         <w:tc>
@@ -13180,14 +13094,14 @@
                 <w:b/>
               </w:rPr>
             </w:pPr>
-            <w:bookmarkStart w:id="132" w:name="_Toc530816209"/>
+            <w:bookmarkStart w:id="131" w:name="_Toc530816209"/>
             <w:r>
               <w:rPr>
                 <w:b/>
               </w:rPr>
               <w:t>Actor principal:</w:t>
             </w:r>
-            <w:bookmarkEnd w:id="132"/>
+            <w:bookmarkEnd w:id="131"/>
           </w:p>
         </w:tc>
         <w:tc>
@@ -13223,14 +13137,14 @@
                 <w:b/>
               </w:rPr>
             </w:pPr>
-            <w:bookmarkStart w:id="133" w:name="_Toc530816210"/>
+            <w:bookmarkStart w:id="132" w:name="_Toc530816210"/>
             <w:r>
               <w:rPr>
                 <w:b/>
               </w:rPr>
               <w:t>Otros actores:</w:t>
             </w:r>
-            <w:bookmarkEnd w:id="133"/>
+            <w:bookmarkEnd w:id="132"/>
           </w:p>
         </w:tc>
         <w:tc>
@@ -13263,14 +13177,14 @@
                 <w:b/>
               </w:rPr>
             </w:pPr>
-            <w:bookmarkStart w:id="134" w:name="_Toc530816211"/>
+            <w:bookmarkStart w:id="133" w:name="_Toc530816211"/>
             <w:r>
               <w:rPr>
                 <w:b/>
               </w:rPr>
               <w:t>Requisitos funcionales cubiertos:</w:t>
             </w:r>
-            <w:bookmarkEnd w:id="134"/>
+            <w:bookmarkEnd w:id="133"/>
           </w:p>
         </w:tc>
         <w:tc>
@@ -13306,14 +13220,14 @@
                 <w:b/>
               </w:rPr>
             </w:pPr>
-            <w:bookmarkStart w:id="135" w:name="_Toc530816212"/>
+            <w:bookmarkStart w:id="134" w:name="_Toc530816212"/>
             <w:r>
               <w:rPr>
                 <w:b/>
               </w:rPr>
               <w:t>Precondiciones:</w:t>
             </w:r>
-            <w:bookmarkEnd w:id="135"/>
+            <w:bookmarkEnd w:id="134"/>
           </w:p>
         </w:tc>
         <w:tc>
@@ -13346,14 +13260,14 @@
                 <w:b/>
               </w:rPr>
             </w:pPr>
-            <w:bookmarkStart w:id="136" w:name="_Toc530816213"/>
+            <w:bookmarkStart w:id="135" w:name="_Toc530816213"/>
             <w:r>
               <w:rPr>
                 <w:b/>
               </w:rPr>
               <w:t>Postcondiciones:</w:t>
             </w:r>
-            <w:bookmarkEnd w:id="136"/>
+            <w:bookmarkEnd w:id="135"/>
           </w:p>
         </w:tc>
         <w:tc>
@@ -13418,7 +13332,7 @@
                 <w:b/>
               </w:rPr>
             </w:pPr>
-            <w:bookmarkStart w:id="137" w:name="_Toc530816214"/>
+            <w:bookmarkStart w:id="136" w:name="_Toc530816214"/>
             <w:r>
               <w:rPr>
                 <w:b/>
@@ -13437,7 +13351,7 @@
               </w:rPr>
               <w:t>CENARIO PRINCIPAL</w:t>
             </w:r>
-            <w:bookmarkEnd w:id="137"/>
+            <w:bookmarkEnd w:id="136"/>
           </w:p>
         </w:tc>
       </w:tr>
@@ -13636,7 +13550,7 @@
           <w:b/>
         </w:rPr>
       </w:pPr>
-      <w:bookmarkStart w:id="138" w:name="_Toc530816215"/>
+      <w:bookmarkStart w:id="137" w:name="_Toc530816215"/>
       <w:r>
         <w:rPr>
           <w:rStyle w:val="Ttulo3Car"/>
@@ -13644,7 +13558,7 @@
         </w:rPr>
         <w:t>Escenarios excepcionales o alternativos:</w:t>
       </w:r>
-      <w:bookmarkEnd w:id="138"/>
+      <w:bookmarkEnd w:id="137"/>
       <w:r>
         <w:rPr>
           <w:b/>
@@ -13663,7 +13577,7 @@
       <w:pPr>
         <w:pStyle w:val="Ttulo3"/>
       </w:pPr>
-      <w:bookmarkStart w:id="139" w:name="_Toc530816216"/>
+      <w:bookmarkStart w:id="138" w:name="_Toc530816216"/>
       <w:r>
         <w:rPr>
           <w:color w:val="BFBFBF" w:themeColor="background1" w:themeShade="BF"/>
@@ -13671,13 +13585,13 @@
         <w:lastRenderedPageBreak/>
         <w:t>Requisitos no funcionales involucrados:</w:t>
       </w:r>
-      <w:bookmarkEnd w:id="139"/>
-    </w:p>
-    <w:p>
-      <w:pPr>
-        <w:jc w:val="both"/>
-      </w:pPr>
-      <w:bookmarkStart w:id="140" w:name="_Toc530816217"/>
+      <w:bookmarkEnd w:id="138"/>
+    </w:p>
+    <w:p>
+      <w:pPr>
+        <w:jc w:val="both"/>
+      </w:pPr>
+      <w:bookmarkStart w:id="139" w:name="_Toc530816217"/>
       <w:r>
         <w:rPr>
           <w:rStyle w:val="Ttulo3Car"/>
@@ -13685,7 +13599,7 @@
         </w:rPr>
         <w:t>Frecuencia:</w:t>
       </w:r>
-      <w:bookmarkEnd w:id="140"/>
+      <w:bookmarkEnd w:id="139"/>
       <w:r>
         <w:rPr>
           <w:b/>
@@ -13704,14 +13618,14 @@
           <w:color w:val="BFBFBF" w:themeColor="background1" w:themeShade="BF"/>
         </w:rPr>
       </w:pPr>
-      <w:bookmarkStart w:id="141" w:name="_Toc530816218"/>
+      <w:bookmarkStart w:id="140" w:name="_Toc530816218"/>
       <w:r>
         <w:rPr>
           <w:color w:val="BFBFBF" w:themeColor="background1" w:themeShade="BF"/>
         </w:rPr>
         <w:t>Diagrama de actividad:</w:t>
       </w:r>
-      <w:bookmarkEnd w:id="141"/>
+      <w:bookmarkEnd w:id="140"/>
     </w:p>
     <w:p>
       <w:pPr>
@@ -13781,14 +13695,14 @@
           <w:color w:val="BFBFBF" w:themeColor="background1" w:themeShade="BF"/>
         </w:rPr>
       </w:pPr>
-      <w:bookmarkStart w:id="142" w:name="_Toc530816219"/>
+      <w:bookmarkStart w:id="141" w:name="_Toc530816219"/>
       <w:r>
         <w:rPr>
           <w:color w:val="BFBFBF" w:themeColor="background1" w:themeShade="BF"/>
         </w:rPr>
         <w:t>Descripción de la interfaz:</w:t>
       </w:r>
-      <w:bookmarkEnd w:id="142"/>
+      <w:bookmarkEnd w:id="141"/>
     </w:p>
     <w:p>
       <w:pPr>
@@ -14271,14 +14185,14 @@
                 <w:b/>
               </w:rPr>
             </w:pPr>
-            <w:bookmarkStart w:id="143" w:name="_Toc530816220"/>
+            <w:bookmarkStart w:id="142" w:name="_Toc530816220"/>
             <w:r>
               <w:rPr>
                 <w:b/>
               </w:rPr>
               <w:t>C52 – GESTION DE INFORMES</w:t>
             </w:r>
-            <w:bookmarkEnd w:id="143"/>
+            <w:bookmarkEnd w:id="142"/>
           </w:p>
         </w:tc>
       </w:tr>
@@ -14300,14 +14214,14 @@
                 <w:b/>
               </w:rPr>
             </w:pPr>
-            <w:bookmarkStart w:id="144" w:name="_Toc530816221"/>
+            <w:bookmarkStart w:id="143" w:name="_Toc530816221"/>
             <w:r>
               <w:rPr>
                 <w:b/>
               </w:rPr>
               <w:t>Descripción:</w:t>
             </w:r>
-            <w:bookmarkEnd w:id="144"/>
+            <w:bookmarkEnd w:id="143"/>
           </w:p>
         </w:tc>
         <w:tc>
@@ -14340,14 +14254,14 @@
                 <w:b/>
               </w:rPr>
             </w:pPr>
-            <w:bookmarkStart w:id="145" w:name="_Toc530816222"/>
+            <w:bookmarkStart w:id="144" w:name="_Toc530816222"/>
             <w:r>
               <w:rPr>
                 <w:b/>
               </w:rPr>
               <w:t>Actor principal:</w:t>
             </w:r>
-            <w:bookmarkEnd w:id="145"/>
+            <w:bookmarkEnd w:id="144"/>
           </w:p>
         </w:tc>
         <w:tc>
@@ -14383,14 +14297,14 @@
                 <w:b/>
               </w:rPr>
             </w:pPr>
-            <w:bookmarkStart w:id="146" w:name="_Toc530816223"/>
+            <w:bookmarkStart w:id="145" w:name="_Toc530816223"/>
             <w:r>
               <w:rPr>
                 <w:b/>
               </w:rPr>
               <w:t>Otros actores:</w:t>
             </w:r>
-            <w:bookmarkEnd w:id="146"/>
+            <w:bookmarkEnd w:id="145"/>
           </w:p>
         </w:tc>
         <w:tc>
@@ -14423,14 +14337,14 @@
                 <w:b/>
               </w:rPr>
             </w:pPr>
-            <w:bookmarkStart w:id="147" w:name="_Toc530816224"/>
+            <w:bookmarkStart w:id="146" w:name="_Toc530816224"/>
             <w:r>
               <w:rPr>
                 <w:b/>
               </w:rPr>
               <w:t>Requisitos funcionales cubiertos:</w:t>
             </w:r>
-            <w:bookmarkEnd w:id="147"/>
+            <w:bookmarkEnd w:id="146"/>
           </w:p>
         </w:tc>
         <w:tc>
@@ -14466,14 +14380,14 @@
                 <w:b/>
               </w:rPr>
             </w:pPr>
-            <w:bookmarkStart w:id="148" w:name="_Toc530816225"/>
+            <w:bookmarkStart w:id="147" w:name="_Toc530816225"/>
             <w:r>
               <w:rPr>
                 <w:b/>
               </w:rPr>
               <w:t>Precondiciones:</w:t>
             </w:r>
-            <w:bookmarkEnd w:id="148"/>
+            <w:bookmarkEnd w:id="147"/>
           </w:p>
         </w:tc>
         <w:tc>
@@ -14506,14 +14420,14 @@
                 <w:b/>
               </w:rPr>
             </w:pPr>
-            <w:bookmarkStart w:id="149" w:name="_Toc530816226"/>
+            <w:bookmarkStart w:id="148" w:name="_Toc530816226"/>
             <w:r>
               <w:rPr>
                 <w:b/>
               </w:rPr>
               <w:t>Postcondiciones:</w:t>
             </w:r>
-            <w:bookmarkEnd w:id="149"/>
+            <w:bookmarkEnd w:id="148"/>
           </w:p>
         </w:tc>
         <w:tc>
@@ -14571,7 +14485,7 @@
                 <w:b/>
               </w:rPr>
             </w:pPr>
-            <w:bookmarkStart w:id="150" w:name="_Toc530816227"/>
+            <w:bookmarkStart w:id="149" w:name="_Toc530816227"/>
             <w:r>
               <w:rPr>
                 <w:b/>
@@ -14590,7 +14504,7 @@
               </w:rPr>
               <w:t>CENARIO PRINCIPAL</w:t>
             </w:r>
-            <w:bookmarkEnd w:id="150"/>
+            <w:bookmarkEnd w:id="149"/>
           </w:p>
         </w:tc>
       </w:tr>
@@ -14847,7 +14761,7 @@
         <w:spacing w:after="0"/>
         <w:jc w:val="both"/>
       </w:pPr>
-      <w:bookmarkStart w:id="151" w:name="_Toc530816228"/>
+      <w:bookmarkStart w:id="150" w:name="_Toc530816228"/>
       <w:r>
         <w:rPr>
           <w:rStyle w:val="Ttulo3Car"/>
@@ -14855,7 +14769,7 @@
         </w:rPr>
         <w:t>Escenarios excepcionales o alternativos:</w:t>
       </w:r>
-      <w:bookmarkEnd w:id="151"/>
+      <w:bookmarkEnd w:id="150"/>
       <w:r>
         <w:rPr>
           <w:b/>
@@ -14890,7 +14804,7 @@
           <w:b/>
         </w:rPr>
       </w:pPr>
-      <w:bookmarkStart w:id="152" w:name="_Toc530816229"/>
+      <w:bookmarkStart w:id="151" w:name="_Toc530816229"/>
       <w:r>
         <w:rPr>
           <w:rStyle w:val="Ttulo3Car"/>
@@ -14898,7 +14812,7 @@
         </w:rPr>
         <w:t>Frecuencia:</w:t>
       </w:r>
-      <w:bookmarkEnd w:id="152"/>
+      <w:bookmarkEnd w:id="151"/>
       <w:r>
         <w:rPr>
           <w:b/>
@@ -14917,14 +14831,14 @@
           <w:color w:val="BFBFBF" w:themeColor="background1" w:themeShade="BF"/>
         </w:rPr>
       </w:pPr>
-      <w:bookmarkStart w:id="153" w:name="_Toc530816230"/>
+      <w:bookmarkStart w:id="152" w:name="_Toc530816230"/>
       <w:r>
         <w:rPr>
           <w:color w:val="BFBFBF" w:themeColor="background1" w:themeShade="BF"/>
         </w:rPr>
         <w:t>Diagrama de actividad:</w:t>
       </w:r>
-      <w:bookmarkEnd w:id="153"/>
+      <w:bookmarkEnd w:id="152"/>
     </w:p>
     <w:p>
       <w:pPr>
@@ -14991,7 +14905,7 @@
       <w:pPr>
         <w:jc w:val="both"/>
       </w:pPr>
-      <w:bookmarkStart w:id="154" w:name="_Toc530816231"/>
+      <w:bookmarkStart w:id="153" w:name="_Toc530816231"/>
       <w:r>
         <w:rPr>
           <w:rStyle w:val="Ttulo3Car"/>
@@ -14999,7 +14913,7 @@
         </w:rPr>
         <w:t>Descripción de Interfaz:</w:t>
       </w:r>
-      <w:bookmarkEnd w:id="154"/>
+      <w:bookmarkEnd w:id="153"/>
       <w:r>
         <w:rPr>
           <w:b/>
@@ -15057,14 +14971,14 @@
                 <w:b/>
               </w:rPr>
             </w:pPr>
-            <w:bookmarkStart w:id="155" w:name="_Toc530816232"/>
+            <w:bookmarkStart w:id="154" w:name="_Toc530816232"/>
             <w:r>
               <w:rPr>
                 <w:b/>
               </w:rPr>
               <w:t>C56- SOLICITAR PEDIDOS A PROVEEDORES</w:t>
             </w:r>
-            <w:bookmarkEnd w:id="155"/>
+            <w:bookmarkEnd w:id="154"/>
           </w:p>
         </w:tc>
       </w:tr>
@@ -15086,14 +15000,14 @@
                 <w:b/>
               </w:rPr>
             </w:pPr>
-            <w:bookmarkStart w:id="156" w:name="_Toc530816233"/>
+            <w:bookmarkStart w:id="155" w:name="_Toc530816233"/>
             <w:r>
               <w:rPr>
                 <w:b/>
               </w:rPr>
               <w:t>Descripción:</w:t>
             </w:r>
-            <w:bookmarkEnd w:id="156"/>
+            <w:bookmarkEnd w:id="155"/>
           </w:p>
         </w:tc>
         <w:tc>
@@ -15126,14 +15040,14 @@
                 <w:b/>
               </w:rPr>
             </w:pPr>
-            <w:bookmarkStart w:id="157" w:name="_Toc530816234"/>
+            <w:bookmarkStart w:id="156" w:name="_Toc530816234"/>
             <w:r>
               <w:rPr>
                 <w:b/>
               </w:rPr>
               <w:t>Actor principal:</w:t>
             </w:r>
-            <w:bookmarkEnd w:id="157"/>
+            <w:bookmarkEnd w:id="156"/>
           </w:p>
         </w:tc>
         <w:tc>
@@ -15169,14 +15083,14 @@
                 <w:b/>
               </w:rPr>
             </w:pPr>
-            <w:bookmarkStart w:id="158" w:name="_Toc530816235"/>
+            <w:bookmarkStart w:id="157" w:name="_Toc530816235"/>
             <w:r>
               <w:rPr>
                 <w:b/>
               </w:rPr>
               <w:t>Otros actores:</w:t>
             </w:r>
-            <w:bookmarkEnd w:id="158"/>
+            <w:bookmarkEnd w:id="157"/>
           </w:p>
         </w:tc>
         <w:tc>
@@ -15206,14 +15120,14 @@
                 <w:b/>
               </w:rPr>
             </w:pPr>
-            <w:bookmarkStart w:id="159" w:name="_Toc530816236"/>
+            <w:bookmarkStart w:id="158" w:name="_Toc530816236"/>
             <w:r>
               <w:rPr>
                 <w:b/>
               </w:rPr>
               <w:t>Requisitos funcionales cubiertos:</w:t>
             </w:r>
-            <w:bookmarkEnd w:id="159"/>
+            <w:bookmarkEnd w:id="158"/>
           </w:p>
         </w:tc>
         <w:tc>
@@ -15249,14 +15163,14 @@
                 <w:b/>
               </w:rPr>
             </w:pPr>
-            <w:bookmarkStart w:id="160" w:name="_Toc530816237"/>
+            <w:bookmarkStart w:id="159" w:name="_Toc530816237"/>
             <w:r>
               <w:rPr>
                 <w:b/>
               </w:rPr>
               <w:t>Precondiciones:</w:t>
             </w:r>
-            <w:bookmarkEnd w:id="160"/>
+            <w:bookmarkEnd w:id="159"/>
           </w:p>
         </w:tc>
         <w:tc>
@@ -15292,14 +15206,14 @@
                 <w:b/>
               </w:rPr>
             </w:pPr>
-            <w:bookmarkStart w:id="161" w:name="_Toc530816238"/>
+            <w:bookmarkStart w:id="160" w:name="_Toc530816238"/>
             <w:r>
               <w:rPr>
                 <w:b/>
               </w:rPr>
               <w:t>Postcondiciones:</w:t>
             </w:r>
-            <w:bookmarkEnd w:id="161"/>
+            <w:bookmarkEnd w:id="160"/>
           </w:p>
         </w:tc>
         <w:tc>
@@ -15365,7 +15279,7 @@
                 <w:b/>
               </w:rPr>
             </w:pPr>
-            <w:bookmarkStart w:id="162" w:name="_Toc530816239"/>
+            <w:bookmarkStart w:id="161" w:name="_Toc530816239"/>
             <w:r>
               <w:rPr>
                 <w:b/>
@@ -15384,7 +15298,7 @@
               </w:rPr>
               <w:t>CENARIO PRINCIPAL</w:t>
             </w:r>
-            <w:bookmarkEnd w:id="162"/>
+            <w:bookmarkEnd w:id="161"/>
           </w:p>
         </w:tc>
       </w:tr>
@@ -15556,7 +15470,7 @@
       </w:pPr>
     </w:p>
     <w:p>
-      <w:bookmarkStart w:id="163" w:name="_Toc530816240"/>
+      <w:bookmarkStart w:id="162" w:name="_Toc530816240"/>
       <w:r>
         <w:rPr>
           <w:rStyle w:val="Ttulo3Car"/>
@@ -15564,7 +15478,7 @@
         </w:rPr>
         <w:t>Escenarios excepcionales o alternativos:</w:t>
       </w:r>
-      <w:bookmarkEnd w:id="163"/>
+      <w:bookmarkEnd w:id="162"/>
       <w:r>
         <w:t xml:space="preserve"> </w:t>
       </w:r>
@@ -15597,7 +15511,7 @@
           <w:color w:val="auto"/>
         </w:rPr>
       </w:pPr>
-      <w:bookmarkStart w:id="164" w:name="_Toc530816241"/>
+      <w:bookmarkStart w:id="163" w:name="_Toc530816241"/>
       <w:r>
         <w:rPr>
           <w:rStyle w:val="Ttulo3Car"/>
@@ -15620,7 +15534,7 @@
         </w:rPr>
         <w:t>Cada hora</w:t>
       </w:r>
-      <w:bookmarkEnd w:id="164"/>
+      <w:bookmarkEnd w:id="163"/>
     </w:p>
     <w:p>
       <w:pPr>
@@ -15675,14 +15589,14 @@
                 <w:b/>
               </w:rPr>
             </w:pPr>
-            <w:bookmarkStart w:id="165" w:name="_Toc530816242"/>
+            <w:bookmarkStart w:id="164" w:name="_Toc530816242"/>
             <w:r>
               <w:rPr>
                 <w:b/>
               </w:rPr>
               <w:t>C49- ACTUALIZAR FECHAS</w:t>
             </w:r>
-            <w:bookmarkEnd w:id="165"/>
+            <w:bookmarkEnd w:id="164"/>
           </w:p>
         </w:tc>
       </w:tr>
@@ -15704,14 +15618,14 @@
                 <w:b/>
               </w:rPr>
             </w:pPr>
-            <w:bookmarkStart w:id="166" w:name="_Toc530816243"/>
+            <w:bookmarkStart w:id="165" w:name="_Toc530816243"/>
             <w:r>
               <w:rPr>
                 <w:b/>
               </w:rPr>
               <w:t>Descripción:</w:t>
             </w:r>
-            <w:bookmarkEnd w:id="166"/>
+            <w:bookmarkEnd w:id="165"/>
           </w:p>
         </w:tc>
         <w:tc>
@@ -15750,14 +15664,14 @@
                 <w:b/>
               </w:rPr>
             </w:pPr>
-            <w:bookmarkStart w:id="167" w:name="_Toc530816244"/>
+            <w:bookmarkStart w:id="166" w:name="_Toc530816244"/>
             <w:r>
               <w:rPr>
                 <w:b/>
               </w:rPr>
               <w:t>Actor principal:</w:t>
             </w:r>
-            <w:bookmarkEnd w:id="167"/>
+            <w:bookmarkEnd w:id="166"/>
           </w:p>
         </w:tc>
         <w:tc>
@@ -15793,14 +15707,14 @@
                 <w:b/>
               </w:rPr>
             </w:pPr>
-            <w:bookmarkStart w:id="168" w:name="_Toc530816245"/>
+            <w:bookmarkStart w:id="167" w:name="_Toc530816245"/>
             <w:r>
               <w:rPr>
                 <w:b/>
               </w:rPr>
               <w:t>Otros actores:</w:t>
             </w:r>
-            <w:bookmarkEnd w:id="168"/>
+            <w:bookmarkEnd w:id="167"/>
           </w:p>
         </w:tc>
         <w:tc>
@@ -15830,14 +15744,14 @@
                 <w:b/>
               </w:rPr>
             </w:pPr>
-            <w:bookmarkStart w:id="169" w:name="_Toc530816246"/>
+            <w:bookmarkStart w:id="168" w:name="_Toc530816246"/>
             <w:r>
               <w:rPr>
                 <w:b/>
               </w:rPr>
               <w:t>Requisitos funcionales cubiertos:</w:t>
             </w:r>
-            <w:bookmarkEnd w:id="169"/>
+            <w:bookmarkEnd w:id="168"/>
           </w:p>
         </w:tc>
         <w:tc>
@@ -15873,14 +15787,14 @@
                 <w:b/>
               </w:rPr>
             </w:pPr>
-            <w:bookmarkStart w:id="170" w:name="_Toc530816247"/>
+            <w:bookmarkStart w:id="169" w:name="_Toc530816247"/>
             <w:r>
               <w:rPr>
                 <w:b/>
               </w:rPr>
               <w:t>Precondiciones:</w:t>
             </w:r>
-            <w:bookmarkEnd w:id="170"/>
+            <w:bookmarkEnd w:id="169"/>
           </w:p>
         </w:tc>
         <w:tc>
@@ -15913,14 +15827,14 @@
                 <w:b/>
               </w:rPr>
             </w:pPr>
-            <w:bookmarkStart w:id="171" w:name="_Toc530816248"/>
+            <w:bookmarkStart w:id="170" w:name="_Toc530816248"/>
             <w:r>
               <w:rPr>
                 <w:b/>
               </w:rPr>
               <w:t>Postcondiciones:</w:t>
             </w:r>
-            <w:bookmarkEnd w:id="171"/>
+            <w:bookmarkEnd w:id="170"/>
           </w:p>
         </w:tc>
         <w:tc>
@@ -15992,7 +15906,7 @@
                 <w:b/>
               </w:rPr>
             </w:pPr>
-            <w:bookmarkStart w:id="172" w:name="_Toc530816249"/>
+            <w:bookmarkStart w:id="171" w:name="_Toc530816249"/>
             <w:r>
               <w:rPr>
                 <w:b/>
@@ -16011,7 +15925,7 @@
               </w:rPr>
               <w:t>CENARIO PRINCIPAL</w:t>
             </w:r>
-            <w:bookmarkEnd w:id="172"/>
+            <w:bookmarkEnd w:id="171"/>
           </w:p>
         </w:tc>
       </w:tr>
@@ -16150,7 +16064,7 @@
       </w:pPr>
     </w:p>
     <w:p>
-      <w:bookmarkStart w:id="173" w:name="_Toc530816250"/>
+      <w:bookmarkStart w:id="172" w:name="_Toc530816250"/>
       <w:r>
         <w:rPr>
           <w:rStyle w:val="Ttulo3Car"/>
@@ -16158,7 +16072,7 @@
         </w:rPr>
         <w:t>Escenarios excepcionales o alternativos:</w:t>
       </w:r>
-      <w:bookmarkEnd w:id="173"/>
+      <w:bookmarkEnd w:id="172"/>
       <w:r>
         <w:t xml:space="preserve"> </w:t>
       </w:r>
@@ -16189,7 +16103,7 @@
         <w:spacing w:after="0"/>
         <w:jc w:val="both"/>
       </w:pPr>
-      <w:bookmarkStart w:id="174" w:name="_Toc530816251"/>
+      <w:bookmarkStart w:id="173" w:name="_Toc530816251"/>
       <w:r>
         <w:rPr>
           <w:rStyle w:val="Ttulo3Car"/>
@@ -16212,7 +16126,7 @@
         </w:rPr>
         <w:t>Al crear una factura o petición o parte de trabajo o etc.</w:t>
       </w:r>
-      <w:bookmarkEnd w:id="174"/>
+      <w:bookmarkEnd w:id="173"/>
     </w:p>
     <w:p>
       <w:pPr>
@@ -16268,14 +16182,14 @@
                 <w:b/>
               </w:rPr>
             </w:pPr>
-            <w:bookmarkStart w:id="175" w:name="_Toc530816252"/>
+            <w:bookmarkStart w:id="174" w:name="_Toc530816252"/>
             <w:r>
               <w:rPr>
                 <w:b/>
               </w:rPr>
               <w:t>C53 – REALIZAR INFORME DE TRABAJO</w:t>
             </w:r>
-            <w:bookmarkEnd w:id="175"/>
+            <w:bookmarkEnd w:id="174"/>
           </w:p>
         </w:tc>
       </w:tr>
@@ -16297,14 +16211,14 @@
                 <w:b/>
               </w:rPr>
             </w:pPr>
-            <w:bookmarkStart w:id="176" w:name="_Toc530816253"/>
+            <w:bookmarkStart w:id="175" w:name="_Toc530816253"/>
             <w:r>
               <w:rPr>
                 <w:b/>
               </w:rPr>
               <w:t>Descripción:</w:t>
             </w:r>
-            <w:bookmarkEnd w:id="176"/>
+            <w:bookmarkEnd w:id="175"/>
           </w:p>
         </w:tc>
         <w:tc>
@@ -16337,14 +16251,14 @@
                 <w:b/>
               </w:rPr>
             </w:pPr>
-            <w:bookmarkStart w:id="177" w:name="_Toc530816254"/>
+            <w:bookmarkStart w:id="176" w:name="_Toc530816254"/>
             <w:r>
               <w:rPr>
                 <w:b/>
               </w:rPr>
               <w:t>Actor principal:</w:t>
             </w:r>
-            <w:bookmarkEnd w:id="177"/>
+            <w:bookmarkEnd w:id="176"/>
           </w:p>
         </w:tc>
         <w:tc>
@@ -16380,14 +16294,14 @@
                 <w:b/>
               </w:rPr>
             </w:pPr>
-            <w:bookmarkStart w:id="178" w:name="_Toc530816255"/>
+            <w:bookmarkStart w:id="177" w:name="_Toc530816255"/>
             <w:r>
               <w:rPr>
                 <w:b/>
               </w:rPr>
               <w:t>Otros actores:</w:t>
             </w:r>
-            <w:bookmarkEnd w:id="178"/>
+            <w:bookmarkEnd w:id="177"/>
           </w:p>
         </w:tc>
         <w:tc>
@@ -16417,14 +16331,14 @@
                 <w:b/>
               </w:rPr>
             </w:pPr>
-            <w:bookmarkStart w:id="179" w:name="_Toc530816256"/>
+            <w:bookmarkStart w:id="178" w:name="_Toc530816256"/>
             <w:r>
               <w:rPr>
                 <w:b/>
               </w:rPr>
               <w:t>Requisitos funcionales cubiertos:</w:t>
             </w:r>
-            <w:bookmarkEnd w:id="179"/>
+            <w:bookmarkEnd w:id="178"/>
           </w:p>
         </w:tc>
         <w:tc>
@@ -16463,14 +16377,14 @@
                 <w:b/>
               </w:rPr>
             </w:pPr>
-            <w:bookmarkStart w:id="180" w:name="_Toc530816257"/>
+            <w:bookmarkStart w:id="179" w:name="_Toc530816257"/>
             <w:r>
               <w:rPr>
                 <w:b/>
               </w:rPr>
               <w:t>Precondiciones:</w:t>
             </w:r>
-            <w:bookmarkEnd w:id="180"/>
+            <w:bookmarkEnd w:id="179"/>
           </w:p>
         </w:tc>
         <w:tc>
@@ -16503,14 +16417,14 @@
                 <w:b/>
               </w:rPr>
             </w:pPr>
-            <w:bookmarkStart w:id="181" w:name="_Toc530816258"/>
+            <w:bookmarkStart w:id="180" w:name="_Toc530816258"/>
             <w:r>
               <w:rPr>
                 <w:b/>
               </w:rPr>
               <w:t>Postcondiciones:</w:t>
             </w:r>
-            <w:bookmarkEnd w:id="181"/>
+            <w:bookmarkEnd w:id="180"/>
           </w:p>
         </w:tc>
         <w:tc>
@@ -16568,7 +16482,7 @@
                 <w:b/>
               </w:rPr>
             </w:pPr>
-            <w:bookmarkStart w:id="182" w:name="_Toc530816259"/>
+            <w:bookmarkStart w:id="181" w:name="_Toc530816259"/>
             <w:r>
               <w:rPr>
                 <w:b/>
@@ -16587,7 +16501,7 @@
               </w:rPr>
               <w:t>CENARIO PRINCIPAL</w:t>
             </w:r>
-            <w:bookmarkEnd w:id="182"/>
+            <w:bookmarkEnd w:id="181"/>
           </w:p>
         </w:tc>
       </w:tr>
@@ -16778,7 +16692,7 @@
       </w:pPr>
     </w:p>
     <w:p>
-      <w:bookmarkStart w:id="183" w:name="_Toc530816260"/>
+      <w:bookmarkStart w:id="182" w:name="_Toc530816260"/>
       <w:r>
         <w:rPr>
           <w:rStyle w:val="Ttulo3Car"/>
@@ -16786,7 +16700,7 @@
         </w:rPr>
         <w:t>Escenarios excepcionales o alternativos:</w:t>
       </w:r>
-      <w:bookmarkEnd w:id="183"/>
+      <w:bookmarkEnd w:id="182"/>
       <w:r>
         <w:t xml:space="preserve"> </w:t>
       </w:r>
@@ -16817,7 +16731,7 @@
         <w:spacing w:after="0"/>
         <w:jc w:val="both"/>
       </w:pPr>
-      <w:bookmarkStart w:id="184" w:name="_Toc530816261"/>
+      <w:bookmarkStart w:id="183" w:name="_Toc530816261"/>
       <w:r>
         <w:rPr>
           <w:rStyle w:val="Ttulo3Car"/>
@@ -16840,7 +16754,7 @@
         </w:rPr>
         <w:t>Una vez a la semana</w:t>
       </w:r>
-      <w:bookmarkEnd w:id="184"/>
+      <w:bookmarkEnd w:id="183"/>
     </w:p>
     <w:tbl>
       <w:tblPr>
@@ -16884,14 +16798,14 @@
                 <w:b/>
               </w:rPr>
             </w:pPr>
-            <w:bookmarkStart w:id="185" w:name="_Toc530816262"/>
+            <w:bookmarkStart w:id="184" w:name="_Toc530816262"/>
             <w:r>
               <w:rPr>
                 <w:b/>
               </w:rPr>
               <w:t>C51 – CONTROL DE BENEFICIOS</w:t>
             </w:r>
-            <w:bookmarkEnd w:id="185"/>
+            <w:bookmarkEnd w:id="184"/>
           </w:p>
         </w:tc>
       </w:tr>
@@ -16913,14 +16827,14 @@
                 <w:b/>
               </w:rPr>
             </w:pPr>
-            <w:bookmarkStart w:id="186" w:name="_Toc530816263"/>
+            <w:bookmarkStart w:id="185" w:name="_Toc530816263"/>
             <w:r>
               <w:rPr>
                 <w:b/>
               </w:rPr>
               <w:t>Descripción:</w:t>
             </w:r>
-            <w:bookmarkEnd w:id="186"/>
+            <w:bookmarkEnd w:id="185"/>
           </w:p>
         </w:tc>
         <w:tc>
@@ -16953,14 +16867,14 @@
                 <w:b/>
               </w:rPr>
             </w:pPr>
-            <w:bookmarkStart w:id="187" w:name="_Toc530816264"/>
+            <w:bookmarkStart w:id="186" w:name="_Toc530816264"/>
             <w:r>
               <w:rPr>
                 <w:b/>
               </w:rPr>
               <w:t>Actor principal:</w:t>
             </w:r>
-            <w:bookmarkEnd w:id="187"/>
+            <w:bookmarkEnd w:id="186"/>
           </w:p>
         </w:tc>
         <w:tc>
@@ -16996,14 +16910,14 @@
                 <w:b/>
               </w:rPr>
             </w:pPr>
-            <w:bookmarkStart w:id="188" w:name="_Toc530816265"/>
+            <w:bookmarkStart w:id="187" w:name="_Toc530816265"/>
             <w:r>
               <w:rPr>
                 <w:b/>
               </w:rPr>
               <w:t>Otros actores:</w:t>
             </w:r>
-            <w:bookmarkEnd w:id="188"/>
+            <w:bookmarkEnd w:id="187"/>
           </w:p>
         </w:tc>
         <w:tc>
@@ -17033,14 +16947,14 @@
                 <w:b/>
               </w:rPr>
             </w:pPr>
-            <w:bookmarkStart w:id="189" w:name="_Toc530816266"/>
+            <w:bookmarkStart w:id="188" w:name="_Toc530816266"/>
             <w:r>
               <w:rPr>
                 <w:b/>
               </w:rPr>
               <w:t>Requisitos funcionales cubiertos:</w:t>
             </w:r>
-            <w:bookmarkEnd w:id="189"/>
+            <w:bookmarkEnd w:id="188"/>
           </w:p>
         </w:tc>
         <w:tc>
@@ -17079,14 +16993,14 @@
                 <w:b/>
               </w:rPr>
             </w:pPr>
-            <w:bookmarkStart w:id="190" w:name="_Toc530816267"/>
+            <w:bookmarkStart w:id="189" w:name="_Toc530816267"/>
             <w:r>
               <w:rPr>
                 <w:b/>
               </w:rPr>
               <w:t>Precondiciones:</w:t>
             </w:r>
-            <w:bookmarkEnd w:id="190"/>
+            <w:bookmarkEnd w:id="189"/>
           </w:p>
         </w:tc>
         <w:tc>
@@ -17122,14 +17036,14 @@
                 <w:b/>
               </w:rPr>
             </w:pPr>
-            <w:bookmarkStart w:id="191" w:name="_Toc530816268"/>
+            <w:bookmarkStart w:id="190" w:name="_Toc530816268"/>
             <w:r>
               <w:rPr>
                 <w:b/>
               </w:rPr>
               <w:t>Postcondiciones:</w:t>
             </w:r>
-            <w:bookmarkEnd w:id="191"/>
+            <w:bookmarkEnd w:id="190"/>
           </w:p>
         </w:tc>
         <w:tc>
@@ -17196,7 +17110,7 @@
                 <w:b/>
               </w:rPr>
             </w:pPr>
-            <w:bookmarkStart w:id="192" w:name="_Toc530816269"/>
+            <w:bookmarkStart w:id="191" w:name="_Toc530816269"/>
             <w:r>
               <w:rPr>
                 <w:b/>
@@ -17215,7 +17129,7 @@
               </w:rPr>
               <w:t>CENARIO PRINCIPAL</w:t>
             </w:r>
-            <w:bookmarkEnd w:id="192"/>
+            <w:bookmarkEnd w:id="191"/>
           </w:p>
         </w:tc>
       </w:tr>
@@ -17386,7 +17300,7 @@
       </w:pPr>
     </w:p>
     <w:p>
-      <w:bookmarkStart w:id="193" w:name="_Toc530816270"/>
+      <w:bookmarkStart w:id="192" w:name="_Toc530816270"/>
       <w:r>
         <w:rPr>
           <w:rStyle w:val="Ttulo3Car"/>
@@ -17394,7 +17308,7 @@
         </w:rPr>
         <w:t>Escenarios excepcionales o alternativos:</w:t>
       </w:r>
-      <w:bookmarkEnd w:id="193"/>
+      <w:bookmarkEnd w:id="192"/>
       <w:r>
         <w:t xml:space="preserve"> </w:t>
       </w:r>
@@ -17427,7 +17341,7 @@
         <w:spacing w:after="0"/>
         <w:jc w:val="both"/>
       </w:pPr>
-      <w:bookmarkStart w:id="194" w:name="_Toc530816271"/>
+      <w:bookmarkStart w:id="193" w:name="_Toc530816271"/>
       <w:r>
         <w:rPr>
           <w:rStyle w:val="Ttulo3Car"/>
@@ -17450,7 +17364,7 @@
         </w:rPr>
         <w:t>Una vez a la semana</w:t>
       </w:r>
-      <w:bookmarkEnd w:id="194"/>
+      <w:bookmarkEnd w:id="193"/>
     </w:p>
     <w:p>
       <w:pPr>
@@ -17506,14 +17420,14 @@
                 <w:b/>
               </w:rPr>
             </w:pPr>
-            <w:bookmarkStart w:id="195" w:name="_Toc530816292"/>
+            <w:bookmarkStart w:id="194" w:name="_Toc530816292"/>
             <w:r>
               <w:rPr>
                 <w:b/>
               </w:rPr>
               <w:t>C3 – DAR DE ALTA CLIENTE</w:t>
             </w:r>
-            <w:bookmarkEnd w:id="195"/>
+            <w:bookmarkEnd w:id="194"/>
           </w:p>
         </w:tc>
       </w:tr>
@@ -17535,14 +17449,14 @@
                 <w:b/>
               </w:rPr>
             </w:pPr>
-            <w:bookmarkStart w:id="196" w:name="_Toc530816293"/>
+            <w:bookmarkStart w:id="195" w:name="_Toc530816293"/>
             <w:r>
               <w:rPr>
                 <w:b/>
               </w:rPr>
               <w:t>Descripción:</w:t>
             </w:r>
-            <w:bookmarkEnd w:id="196"/>
+            <w:bookmarkEnd w:id="195"/>
           </w:p>
         </w:tc>
         <w:tc>
@@ -17575,14 +17489,14 @@
                 <w:b/>
               </w:rPr>
             </w:pPr>
-            <w:bookmarkStart w:id="197" w:name="_Toc530816294"/>
+            <w:bookmarkStart w:id="196" w:name="_Toc530816294"/>
             <w:r>
               <w:rPr>
                 <w:b/>
               </w:rPr>
               <w:t>Actor principal:</w:t>
             </w:r>
-            <w:bookmarkEnd w:id="197"/>
+            <w:bookmarkEnd w:id="196"/>
           </w:p>
         </w:tc>
         <w:tc>
@@ -17618,14 +17532,14 @@
                 <w:b/>
               </w:rPr>
             </w:pPr>
-            <w:bookmarkStart w:id="198" w:name="_Toc530816295"/>
+            <w:bookmarkStart w:id="197" w:name="_Toc530816295"/>
             <w:r>
               <w:rPr>
                 <w:b/>
               </w:rPr>
               <w:t>Otros actores:</w:t>
             </w:r>
-            <w:bookmarkEnd w:id="198"/>
+            <w:bookmarkEnd w:id="197"/>
           </w:p>
         </w:tc>
         <w:tc>
@@ -17655,14 +17569,14 @@
                 <w:b/>
               </w:rPr>
             </w:pPr>
-            <w:bookmarkStart w:id="199" w:name="_Toc530816296"/>
+            <w:bookmarkStart w:id="198" w:name="_Toc530816296"/>
             <w:r>
               <w:rPr>
                 <w:b/>
               </w:rPr>
               <w:t>Requisitos funcionales cubiertos:</w:t>
             </w:r>
-            <w:bookmarkEnd w:id="199"/>
+            <w:bookmarkEnd w:id="198"/>
           </w:p>
         </w:tc>
         <w:tc>
@@ -17701,14 +17615,14 @@
                 <w:b/>
               </w:rPr>
             </w:pPr>
-            <w:bookmarkStart w:id="200" w:name="_Toc530816297"/>
+            <w:bookmarkStart w:id="199" w:name="_Toc530816297"/>
             <w:r>
               <w:rPr>
                 <w:b/>
               </w:rPr>
               <w:t>Precondiciones:</w:t>
             </w:r>
-            <w:bookmarkEnd w:id="200"/>
+            <w:bookmarkEnd w:id="199"/>
           </w:p>
         </w:tc>
         <w:tc>
@@ -17741,14 +17655,14 @@
                 <w:b/>
               </w:rPr>
             </w:pPr>
-            <w:bookmarkStart w:id="201" w:name="_Toc530816298"/>
+            <w:bookmarkStart w:id="200" w:name="_Toc530816298"/>
             <w:r>
               <w:rPr>
                 <w:b/>
               </w:rPr>
               <w:t>Postcondiciones:</w:t>
             </w:r>
-            <w:bookmarkEnd w:id="201"/>
+            <w:bookmarkEnd w:id="200"/>
           </w:p>
         </w:tc>
         <w:tc>
@@ -17814,14 +17728,14 @@
                 <w:b/>
               </w:rPr>
             </w:pPr>
-            <w:bookmarkStart w:id="202" w:name="_Toc530816299"/>
+            <w:bookmarkStart w:id="201" w:name="_Toc530816299"/>
             <w:r>
               <w:rPr>
                 <w:b/>
               </w:rPr>
               <w:t>ESCENARIO PRINCIPAL</w:t>
             </w:r>
-            <w:bookmarkEnd w:id="202"/>
+            <w:bookmarkEnd w:id="201"/>
           </w:p>
         </w:tc>
       </w:tr>
@@ -18078,7 +17992,7 @@
           <w:color w:val="BFBFBF" w:themeColor="background1" w:themeShade="BF"/>
         </w:rPr>
       </w:pPr>
-      <w:bookmarkStart w:id="203" w:name="_Toc530816300"/>
+      <w:bookmarkStart w:id="202" w:name="_Toc530816300"/>
       <w:r>
         <w:rPr>
           <w:rStyle w:val="Ttulo3Car"/>
@@ -18086,7 +18000,7 @@
         </w:rPr>
         <w:t>Escenarios excepcionales o alternativos:</w:t>
       </w:r>
-      <w:bookmarkEnd w:id="203"/>
+      <w:bookmarkEnd w:id="202"/>
       <w:r>
         <w:t xml:space="preserve"> </w:t>
       </w:r>
@@ -18125,7 +18039,7 @@
         <w:spacing w:after="0"/>
         <w:jc w:val="both"/>
       </w:pPr>
-      <w:bookmarkStart w:id="204" w:name="_Toc530816301"/>
+      <w:bookmarkStart w:id="203" w:name="_Toc530816301"/>
       <w:r>
         <w:rPr>
           <w:rStyle w:val="Ttulo3Car"/>
@@ -18148,7 +18062,7 @@
         </w:rPr>
         <w:t>Cada vez que se desee registrar un nuevo cliente.</w:t>
       </w:r>
-      <w:bookmarkEnd w:id="204"/>
+      <w:bookmarkEnd w:id="203"/>
     </w:p>
     <w:p>
       <w:pPr>
@@ -18198,14 +18112,14 @@
                 <w:b/>
               </w:rPr>
             </w:pPr>
-            <w:bookmarkStart w:id="205" w:name="_Toc530816302"/>
+            <w:bookmarkStart w:id="204" w:name="_Toc530816302"/>
             <w:r>
               <w:rPr>
                 <w:b/>
               </w:rPr>
               <w:t>C5 – DAR DE BAJA CLIENTE</w:t>
             </w:r>
-            <w:bookmarkEnd w:id="205"/>
+            <w:bookmarkEnd w:id="204"/>
           </w:p>
         </w:tc>
       </w:tr>
@@ -18227,14 +18141,14 @@
                 <w:b/>
               </w:rPr>
             </w:pPr>
-            <w:bookmarkStart w:id="206" w:name="_Toc530816303"/>
+            <w:bookmarkStart w:id="205" w:name="_Toc530816303"/>
             <w:r>
               <w:rPr>
                 <w:b/>
               </w:rPr>
               <w:t>Descripción:</w:t>
             </w:r>
-            <w:bookmarkEnd w:id="206"/>
+            <w:bookmarkEnd w:id="205"/>
           </w:p>
         </w:tc>
         <w:tc>
@@ -18267,14 +18181,14 @@
                 <w:b/>
               </w:rPr>
             </w:pPr>
-            <w:bookmarkStart w:id="207" w:name="_Toc530816304"/>
+            <w:bookmarkStart w:id="206" w:name="_Toc530816304"/>
             <w:r>
               <w:rPr>
                 <w:b/>
               </w:rPr>
               <w:t>Actor principal:</w:t>
             </w:r>
-            <w:bookmarkEnd w:id="207"/>
+            <w:bookmarkEnd w:id="206"/>
           </w:p>
         </w:tc>
         <w:tc>
@@ -18310,14 +18224,14 @@
                 <w:b/>
               </w:rPr>
             </w:pPr>
-            <w:bookmarkStart w:id="208" w:name="_Toc530816305"/>
+            <w:bookmarkStart w:id="207" w:name="_Toc530816305"/>
             <w:r>
               <w:rPr>
                 <w:b/>
               </w:rPr>
               <w:t>Otros actores:</w:t>
             </w:r>
-            <w:bookmarkEnd w:id="208"/>
+            <w:bookmarkEnd w:id="207"/>
           </w:p>
         </w:tc>
         <w:tc>
@@ -18347,14 +18261,14 @@
                 <w:b/>
               </w:rPr>
             </w:pPr>
-            <w:bookmarkStart w:id="209" w:name="_Toc530816306"/>
+            <w:bookmarkStart w:id="208" w:name="_Toc530816306"/>
             <w:r>
               <w:rPr>
                 <w:b/>
               </w:rPr>
               <w:t>Requisitos funcionales cubiertos:</w:t>
             </w:r>
-            <w:bookmarkEnd w:id="209"/>
+            <w:bookmarkEnd w:id="208"/>
           </w:p>
         </w:tc>
         <w:tc>
@@ -18393,14 +18307,14 @@
                 <w:b/>
               </w:rPr>
             </w:pPr>
-            <w:bookmarkStart w:id="210" w:name="_Toc530816307"/>
+            <w:bookmarkStart w:id="209" w:name="_Toc530816307"/>
             <w:r>
               <w:rPr>
                 <w:b/>
               </w:rPr>
               <w:t>Precondiciones:</w:t>
             </w:r>
-            <w:bookmarkEnd w:id="210"/>
+            <w:bookmarkEnd w:id="209"/>
           </w:p>
         </w:tc>
         <w:tc>
@@ -18433,14 +18347,14 @@
                 <w:b/>
               </w:rPr>
             </w:pPr>
-            <w:bookmarkStart w:id="211" w:name="_Toc530816308"/>
+            <w:bookmarkStart w:id="210" w:name="_Toc530816308"/>
             <w:r>
               <w:rPr>
                 <w:b/>
               </w:rPr>
               <w:t>Postcondiciones:</w:t>
             </w:r>
-            <w:bookmarkEnd w:id="211"/>
+            <w:bookmarkEnd w:id="210"/>
           </w:p>
         </w:tc>
         <w:tc>
@@ -18506,14 +18420,14 @@
                 <w:b/>
               </w:rPr>
             </w:pPr>
-            <w:bookmarkStart w:id="212" w:name="_Toc530816309"/>
+            <w:bookmarkStart w:id="211" w:name="_Toc530816309"/>
             <w:r>
               <w:rPr>
                 <w:b/>
               </w:rPr>
               <w:t>ESCENARIO PRINCIPAL</w:t>
             </w:r>
-            <w:bookmarkEnd w:id="212"/>
+            <w:bookmarkEnd w:id="211"/>
           </w:p>
         </w:tc>
       </w:tr>
@@ -18767,7 +18681,7 @@
           <w:color w:val="BFBFBF" w:themeColor="background1" w:themeShade="BF"/>
         </w:rPr>
       </w:pPr>
-      <w:bookmarkStart w:id="213" w:name="_Toc530816310"/>
+      <w:bookmarkStart w:id="212" w:name="_Toc530816310"/>
     </w:p>
     <w:p>
       <w:pPr>
@@ -18790,7 +18704,7 @@
         </w:rPr>
         <w:t>Escenarios excepcionales o alternativos:</w:t>
       </w:r>
-      <w:bookmarkEnd w:id="213"/>
+      <w:bookmarkEnd w:id="212"/>
       <w:r>
         <w:t xml:space="preserve"> </w:t>
       </w:r>
@@ -18826,7 +18740,7 @@
         <w:spacing w:after="0"/>
         <w:jc w:val="both"/>
       </w:pPr>
-      <w:bookmarkStart w:id="214" w:name="_Toc530816311"/>
+      <w:bookmarkStart w:id="213" w:name="_Toc530816311"/>
       <w:r>
         <w:rPr>
           <w:rStyle w:val="Ttulo3Car"/>
@@ -18849,7 +18763,7 @@
         </w:rPr>
         <w:t>Cada vez que se desee eliminar un cliente.</w:t>
       </w:r>
-      <w:bookmarkEnd w:id="214"/>
+      <w:bookmarkEnd w:id="213"/>
     </w:p>
     <w:tbl>
       <w:tblPr>
@@ -18893,14 +18807,14 @@
                 <w:b/>
               </w:rPr>
             </w:pPr>
-            <w:bookmarkStart w:id="215" w:name="_Toc530816312"/>
+            <w:bookmarkStart w:id="214" w:name="_Toc530816312"/>
             <w:r>
               <w:rPr>
                 <w:b/>
               </w:rPr>
               <w:t>C6 – MODIFICAR CLIENTE</w:t>
             </w:r>
-            <w:bookmarkEnd w:id="215"/>
+            <w:bookmarkEnd w:id="214"/>
           </w:p>
         </w:tc>
       </w:tr>
@@ -18922,14 +18836,14 @@
                 <w:b/>
               </w:rPr>
             </w:pPr>
-            <w:bookmarkStart w:id="216" w:name="_Toc530816313"/>
+            <w:bookmarkStart w:id="215" w:name="_Toc530816313"/>
             <w:r>
               <w:rPr>
                 <w:b/>
               </w:rPr>
               <w:t>Descripción:</w:t>
             </w:r>
-            <w:bookmarkEnd w:id="216"/>
+            <w:bookmarkEnd w:id="215"/>
           </w:p>
         </w:tc>
         <w:tc>
@@ -18962,14 +18876,14 @@
                 <w:b/>
               </w:rPr>
             </w:pPr>
-            <w:bookmarkStart w:id="217" w:name="_Toc530816314"/>
+            <w:bookmarkStart w:id="216" w:name="_Toc530816314"/>
             <w:r>
               <w:rPr>
                 <w:b/>
               </w:rPr>
               <w:t>Actor principal:</w:t>
             </w:r>
-            <w:bookmarkEnd w:id="217"/>
+            <w:bookmarkEnd w:id="216"/>
           </w:p>
         </w:tc>
         <w:tc>
@@ -19005,14 +18919,14 @@
                 <w:b/>
               </w:rPr>
             </w:pPr>
-            <w:bookmarkStart w:id="218" w:name="_Toc530816315"/>
+            <w:bookmarkStart w:id="217" w:name="_Toc530816315"/>
             <w:r>
               <w:rPr>
                 <w:b/>
               </w:rPr>
               <w:t>Otros actores:</w:t>
             </w:r>
-            <w:bookmarkEnd w:id="218"/>
+            <w:bookmarkEnd w:id="217"/>
           </w:p>
         </w:tc>
         <w:tc>
@@ -19042,14 +18956,14 @@
                 <w:b/>
               </w:rPr>
             </w:pPr>
-            <w:bookmarkStart w:id="219" w:name="_Toc530816316"/>
+            <w:bookmarkStart w:id="218" w:name="_Toc530816316"/>
             <w:r>
               <w:rPr>
                 <w:b/>
               </w:rPr>
               <w:t>Requisitos funcionales cubiertos:</w:t>
             </w:r>
-            <w:bookmarkEnd w:id="219"/>
+            <w:bookmarkEnd w:id="218"/>
           </w:p>
         </w:tc>
         <w:tc>
@@ -19088,14 +19002,14 @@
                 <w:b/>
               </w:rPr>
             </w:pPr>
-            <w:bookmarkStart w:id="220" w:name="_Toc530816317"/>
+            <w:bookmarkStart w:id="219" w:name="_Toc530816317"/>
             <w:r>
               <w:rPr>
                 <w:b/>
               </w:rPr>
               <w:t>Precondiciones:</w:t>
             </w:r>
-            <w:bookmarkEnd w:id="220"/>
+            <w:bookmarkEnd w:id="219"/>
           </w:p>
         </w:tc>
         <w:tc>
@@ -19128,14 +19042,14 @@
                 <w:b/>
               </w:rPr>
             </w:pPr>
-            <w:bookmarkStart w:id="221" w:name="_Toc530816318"/>
+            <w:bookmarkStart w:id="220" w:name="_Toc530816318"/>
             <w:r>
               <w:rPr>
                 <w:b/>
               </w:rPr>
               <w:t>Postcondiciones:</w:t>
             </w:r>
-            <w:bookmarkEnd w:id="221"/>
+            <w:bookmarkEnd w:id="220"/>
           </w:p>
         </w:tc>
         <w:tc>
@@ -19201,14 +19115,14 @@
                 <w:b/>
               </w:rPr>
             </w:pPr>
-            <w:bookmarkStart w:id="222" w:name="_Toc530816319"/>
+            <w:bookmarkStart w:id="221" w:name="_Toc530816319"/>
             <w:r>
               <w:rPr>
                 <w:b/>
               </w:rPr>
               <w:t>ESCENARIO PRINCIPAL</w:t>
             </w:r>
-            <w:bookmarkEnd w:id="222"/>
+            <w:bookmarkEnd w:id="221"/>
           </w:p>
         </w:tc>
       </w:tr>
@@ -19462,7 +19376,7 @@
           <w:color w:val="BFBFBF" w:themeColor="background1" w:themeShade="BF"/>
         </w:rPr>
       </w:pPr>
-      <w:bookmarkStart w:id="223" w:name="_Toc530816320"/>
+      <w:bookmarkStart w:id="222" w:name="_Toc530816320"/>
       <w:r>
         <w:rPr>
           <w:rStyle w:val="Ttulo3Car"/>
@@ -19470,7 +19384,7 @@
         </w:rPr>
         <w:t>Escenarios excepcionales o alternativos:</w:t>
       </w:r>
-      <w:bookmarkEnd w:id="223"/>
+      <w:bookmarkEnd w:id="222"/>
       <w:r>
         <w:t xml:space="preserve"> </w:t>
       </w:r>
@@ -19506,7 +19420,7 @@
         <w:spacing w:after="0"/>
         <w:jc w:val="both"/>
       </w:pPr>
-      <w:bookmarkStart w:id="224" w:name="_Toc530816321"/>
+      <w:bookmarkStart w:id="223" w:name="_Toc530816321"/>
       <w:r>
         <w:rPr>
           <w:rStyle w:val="Ttulo3Car"/>
@@ -19529,7 +19443,7 @@
         </w:rPr>
         <w:t>Cada vez que se desee modificar los datos de un cliente.</w:t>
       </w:r>
-      <w:bookmarkEnd w:id="224"/>
+      <w:bookmarkEnd w:id="223"/>
     </w:p>
     <w:p>
       <w:pPr>
@@ -19579,14 +19493,14 @@
                 <w:b/>
               </w:rPr>
             </w:pPr>
-            <w:bookmarkStart w:id="225" w:name="_Toc530816322"/>
+            <w:bookmarkStart w:id="224" w:name="_Toc530816322"/>
             <w:r>
               <w:rPr>
                 <w:b/>
               </w:rPr>
               <w:t>C8 – CREAR REGISTRO</w:t>
             </w:r>
-            <w:bookmarkEnd w:id="225"/>
+            <w:bookmarkEnd w:id="224"/>
           </w:p>
         </w:tc>
       </w:tr>
@@ -19608,14 +19522,14 @@
                 <w:b/>
               </w:rPr>
             </w:pPr>
-            <w:bookmarkStart w:id="226" w:name="_Toc530816323"/>
+            <w:bookmarkStart w:id="225" w:name="_Toc530816323"/>
             <w:r>
               <w:rPr>
                 <w:b/>
               </w:rPr>
               <w:t>Descripción:</w:t>
             </w:r>
-            <w:bookmarkEnd w:id="226"/>
+            <w:bookmarkEnd w:id="225"/>
           </w:p>
         </w:tc>
         <w:tc>
@@ -19651,14 +19565,14 @@
                 <w:b/>
               </w:rPr>
             </w:pPr>
-            <w:bookmarkStart w:id="227" w:name="_Toc530816324"/>
+            <w:bookmarkStart w:id="226" w:name="_Toc530816324"/>
             <w:r>
               <w:rPr>
                 <w:b/>
               </w:rPr>
               <w:t>Actor principal:</w:t>
             </w:r>
-            <w:bookmarkEnd w:id="227"/>
+            <w:bookmarkEnd w:id="226"/>
           </w:p>
         </w:tc>
         <w:tc>
@@ -19694,14 +19608,14 @@
                 <w:b/>
               </w:rPr>
             </w:pPr>
-            <w:bookmarkStart w:id="228" w:name="_Toc530816325"/>
+            <w:bookmarkStart w:id="227" w:name="_Toc530816325"/>
             <w:r>
               <w:rPr>
                 <w:b/>
               </w:rPr>
               <w:t>Otros actores:</w:t>
             </w:r>
-            <w:bookmarkEnd w:id="228"/>
+            <w:bookmarkEnd w:id="227"/>
           </w:p>
         </w:tc>
         <w:tc>
@@ -19731,14 +19645,14 @@
                 <w:b/>
               </w:rPr>
             </w:pPr>
-            <w:bookmarkStart w:id="229" w:name="_Toc530816326"/>
+            <w:bookmarkStart w:id="228" w:name="_Toc530816326"/>
             <w:r>
               <w:rPr>
                 <w:b/>
               </w:rPr>
               <w:t>Requisitos funcionales cubiertos:</w:t>
             </w:r>
-            <w:bookmarkEnd w:id="229"/>
+            <w:bookmarkEnd w:id="228"/>
           </w:p>
         </w:tc>
         <w:tc>
@@ -19777,14 +19691,14 @@
                 <w:b/>
               </w:rPr>
             </w:pPr>
-            <w:bookmarkStart w:id="230" w:name="_Toc530816327"/>
+            <w:bookmarkStart w:id="229" w:name="_Toc530816327"/>
             <w:r>
               <w:rPr>
                 <w:b/>
               </w:rPr>
               <w:t>Precondiciones:</w:t>
             </w:r>
-            <w:bookmarkEnd w:id="230"/>
+            <w:bookmarkEnd w:id="229"/>
           </w:p>
         </w:tc>
         <w:tc>
@@ -19817,14 +19731,14 @@
                 <w:b/>
               </w:rPr>
             </w:pPr>
-            <w:bookmarkStart w:id="231" w:name="_Toc530816328"/>
+            <w:bookmarkStart w:id="230" w:name="_Toc530816328"/>
             <w:r>
               <w:rPr>
                 <w:b/>
               </w:rPr>
               <w:t>Postcondiciones:</w:t>
             </w:r>
-            <w:bookmarkEnd w:id="231"/>
+            <w:bookmarkEnd w:id="230"/>
           </w:p>
         </w:tc>
         <w:tc>
@@ -19920,14 +19834,14 @@
                 <w:b/>
               </w:rPr>
             </w:pPr>
-            <w:bookmarkStart w:id="232" w:name="_Toc530816329"/>
+            <w:bookmarkStart w:id="231" w:name="_Toc530816329"/>
             <w:r>
               <w:rPr>
                 <w:b/>
               </w:rPr>
               <w:t>ESCENARIO PRINCIPAL</w:t>
             </w:r>
-            <w:bookmarkEnd w:id="232"/>
+            <w:bookmarkEnd w:id="231"/>
           </w:p>
         </w:tc>
       </w:tr>
@@ -20199,7 +20113,7 @@
           <w:color w:val="BFBFBF" w:themeColor="background1" w:themeShade="BF"/>
         </w:rPr>
       </w:pPr>
-      <w:bookmarkStart w:id="233" w:name="_Toc530816330"/>
+      <w:bookmarkStart w:id="232" w:name="_Toc530816330"/>
       <w:r>
         <w:rPr>
           <w:rStyle w:val="Ttulo3Car"/>
@@ -20207,7 +20121,7 @@
         </w:rPr>
         <w:t>Escenarios excepcionales o alternativos:</w:t>
       </w:r>
-      <w:bookmarkEnd w:id="233"/>
+      <w:bookmarkEnd w:id="232"/>
       <w:r>
         <w:t xml:space="preserve"> </w:t>
       </w:r>
@@ -20246,7 +20160,7 @@
         <w:spacing w:after="0"/>
         <w:jc w:val="both"/>
       </w:pPr>
-      <w:bookmarkStart w:id="234" w:name="_Toc530816331"/>
+      <w:bookmarkStart w:id="233" w:name="_Toc530816331"/>
       <w:r>
         <w:rPr>
           <w:rStyle w:val="Ttulo3Car"/>
@@ -20277,7 +20191,7 @@
         </w:rPr>
         <w:t>reciba una solicitud de petición de trabajo por parte de un cliente.</w:t>
       </w:r>
-      <w:bookmarkEnd w:id="234"/>
+      <w:bookmarkEnd w:id="233"/>
     </w:p>
     <w:p>
       <w:pPr>
@@ -20327,14 +20241,14 @@
                 <w:b/>
               </w:rPr>
             </w:pPr>
-            <w:bookmarkStart w:id="235" w:name="_Toc530816332"/>
+            <w:bookmarkStart w:id="234" w:name="_Toc530816332"/>
             <w:r>
               <w:rPr>
                 <w:b/>
               </w:rPr>
               <w:t>C14/C44 – SOLICITAR PETICION DE TRABAJO</w:t>
             </w:r>
-            <w:bookmarkEnd w:id="235"/>
+            <w:bookmarkEnd w:id="234"/>
             <w:r>
               <w:rPr>
                 <w:b/>
@@ -20362,14 +20276,14 @@
                 <w:b/>
               </w:rPr>
             </w:pPr>
-            <w:bookmarkStart w:id="236" w:name="_Toc530816333"/>
+            <w:bookmarkStart w:id="235" w:name="_Toc530816333"/>
             <w:r>
               <w:rPr>
                 <w:b/>
               </w:rPr>
               <w:t>Descripción:</w:t>
             </w:r>
-            <w:bookmarkEnd w:id="236"/>
+            <w:bookmarkEnd w:id="235"/>
           </w:p>
         </w:tc>
         <w:tc>
@@ -20426,14 +20340,14 @@
                 <w:b/>
               </w:rPr>
             </w:pPr>
-            <w:bookmarkStart w:id="237" w:name="_Toc530816334"/>
+            <w:bookmarkStart w:id="236" w:name="_Toc530816334"/>
             <w:r>
               <w:rPr>
                 <w:b/>
               </w:rPr>
               <w:t>Actor principal:</w:t>
             </w:r>
-            <w:bookmarkEnd w:id="237"/>
+            <w:bookmarkEnd w:id="236"/>
           </w:p>
         </w:tc>
         <w:tc>
@@ -20469,14 +20383,14 @@
                 <w:b/>
               </w:rPr>
             </w:pPr>
-            <w:bookmarkStart w:id="238" w:name="_Toc530816335"/>
+            <w:bookmarkStart w:id="237" w:name="_Toc530816335"/>
             <w:r>
               <w:rPr>
                 <w:b/>
               </w:rPr>
               <w:t>Otros actores:</w:t>
             </w:r>
-            <w:bookmarkEnd w:id="238"/>
+            <w:bookmarkEnd w:id="237"/>
           </w:p>
         </w:tc>
         <w:tc>
@@ -20509,14 +20423,14 @@
                 <w:b/>
               </w:rPr>
             </w:pPr>
-            <w:bookmarkStart w:id="239" w:name="_Toc530816336"/>
+            <w:bookmarkStart w:id="238" w:name="_Toc530816336"/>
             <w:r>
               <w:rPr>
                 <w:b/>
               </w:rPr>
               <w:t>Requisitos funcionales cubiertos:</w:t>
             </w:r>
-            <w:bookmarkEnd w:id="239"/>
+            <w:bookmarkEnd w:id="238"/>
           </w:p>
         </w:tc>
         <w:tc>
@@ -20555,14 +20469,14 @@
                 <w:b/>
               </w:rPr>
             </w:pPr>
-            <w:bookmarkStart w:id="240" w:name="_Toc530816337"/>
+            <w:bookmarkStart w:id="239" w:name="_Toc530816337"/>
             <w:r>
               <w:rPr>
                 <w:b/>
               </w:rPr>
               <w:t>Precondiciones:</w:t>
             </w:r>
-            <w:bookmarkEnd w:id="240"/>
+            <w:bookmarkEnd w:id="239"/>
           </w:p>
         </w:tc>
         <w:tc>
@@ -20604,14 +20518,14 @@
                 <w:b/>
               </w:rPr>
             </w:pPr>
-            <w:bookmarkStart w:id="241" w:name="_Toc530816338"/>
+            <w:bookmarkStart w:id="240" w:name="_Toc530816338"/>
             <w:r>
               <w:rPr>
                 <w:b/>
               </w:rPr>
               <w:t>Postcondiciones:</w:t>
             </w:r>
-            <w:bookmarkEnd w:id="241"/>
+            <w:bookmarkEnd w:id="240"/>
           </w:p>
         </w:tc>
         <w:tc>
@@ -20680,7 +20594,7 @@
                 <w:b/>
               </w:rPr>
             </w:pPr>
-            <w:bookmarkStart w:id="242" w:name="_Toc530816339"/>
+            <w:bookmarkStart w:id="241" w:name="_Toc530816339"/>
             <w:r>
               <w:rPr>
                 <w:b/>
@@ -20693,7 +20607,7 @@
               </w:rPr>
               <w:t xml:space="preserve"> VERSIÓN 2 Y 3</w:t>
             </w:r>
-            <w:bookmarkEnd w:id="242"/>
+            <w:bookmarkEnd w:id="241"/>
           </w:p>
         </w:tc>
       </w:tr>
@@ -20909,7 +20823,7 @@
           <w:color w:val="BFBFBF" w:themeColor="background1" w:themeShade="BF"/>
         </w:rPr>
       </w:pPr>
-      <w:bookmarkStart w:id="243" w:name="_Toc530816340"/>
+      <w:bookmarkStart w:id="242" w:name="_Toc530816340"/>
       <w:r>
         <w:rPr>
           <w:rStyle w:val="Ttulo3Car"/>
@@ -20917,7 +20831,7 @@
         </w:rPr>
         <w:t>Escenarios excepcionales o alternativos:</w:t>
       </w:r>
-      <w:bookmarkEnd w:id="243"/>
+      <w:bookmarkEnd w:id="242"/>
       <w:r>
         <w:t xml:space="preserve"> </w:t>
       </w:r>
@@ -20956,7 +20870,7 @@
         <w:spacing w:after="0"/>
         <w:jc w:val="both"/>
       </w:pPr>
-      <w:bookmarkStart w:id="244" w:name="_Toc530816341"/>
+      <w:bookmarkStart w:id="243" w:name="_Toc530816341"/>
       <w:r>
         <w:rPr>
           <w:rStyle w:val="Ttulo3Car"/>
@@ -20995,7 +20909,7 @@
         </w:rPr>
         <w:t>.</w:t>
       </w:r>
-      <w:bookmarkEnd w:id="244"/>
+      <w:bookmarkEnd w:id="243"/>
     </w:p>
     <w:p>
       <w:pPr>
@@ -21075,14 +20989,14 @@
                 <w:b/>
               </w:rPr>
             </w:pPr>
-            <w:bookmarkStart w:id="245" w:name="_Toc530816342"/>
+            <w:bookmarkStart w:id="244" w:name="_Toc530816342"/>
             <w:r>
               <w:rPr>
                 <w:b/>
               </w:rPr>
               <w:t>C15/C45 – CANCELAR PETICION DE TRABAJO</w:t>
             </w:r>
-            <w:bookmarkEnd w:id="245"/>
+            <w:bookmarkEnd w:id="244"/>
             <w:r>
               <w:rPr>
                 <w:b/>
@@ -21110,14 +21024,14 @@
                 <w:b/>
               </w:rPr>
             </w:pPr>
-            <w:bookmarkStart w:id="246" w:name="_Toc530816343"/>
+            <w:bookmarkStart w:id="245" w:name="_Toc530816343"/>
             <w:r>
               <w:rPr>
                 <w:b/>
               </w:rPr>
               <w:t>Descripción:</w:t>
             </w:r>
-            <w:bookmarkEnd w:id="246"/>
+            <w:bookmarkEnd w:id="245"/>
           </w:p>
         </w:tc>
         <w:tc>
@@ -21168,14 +21082,14 @@
                 <w:b/>
               </w:rPr>
             </w:pPr>
-            <w:bookmarkStart w:id="247" w:name="_Toc530816344"/>
+            <w:bookmarkStart w:id="246" w:name="_Toc530816344"/>
             <w:r>
               <w:rPr>
                 <w:b/>
               </w:rPr>
               <w:t>Actor principal:</w:t>
             </w:r>
-            <w:bookmarkEnd w:id="247"/>
+            <w:bookmarkEnd w:id="246"/>
           </w:p>
         </w:tc>
         <w:tc>
@@ -21211,14 +21125,14 @@
                 <w:b/>
               </w:rPr>
             </w:pPr>
-            <w:bookmarkStart w:id="248" w:name="_Toc530816345"/>
+            <w:bookmarkStart w:id="247" w:name="_Toc530816345"/>
             <w:r>
               <w:rPr>
                 <w:b/>
               </w:rPr>
               <w:t>Otros actores:</w:t>
             </w:r>
-            <w:bookmarkEnd w:id="248"/>
+            <w:bookmarkEnd w:id="247"/>
           </w:p>
         </w:tc>
         <w:tc>
@@ -21251,14 +21165,14 @@
                 <w:b/>
               </w:rPr>
             </w:pPr>
-            <w:bookmarkStart w:id="249" w:name="_Toc530816346"/>
+            <w:bookmarkStart w:id="248" w:name="_Toc530816346"/>
             <w:r>
               <w:rPr>
                 <w:b/>
               </w:rPr>
               <w:t>Requisitos funcionales cubiertos:</w:t>
             </w:r>
-            <w:bookmarkEnd w:id="249"/>
+            <w:bookmarkEnd w:id="248"/>
           </w:p>
         </w:tc>
         <w:tc>
@@ -21303,14 +21217,14 @@
                 <w:b/>
               </w:rPr>
             </w:pPr>
-            <w:bookmarkStart w:id="250" w:name="_Toc530816347"/>
+            <w:bookmarkStart w:id="249" w:name="_Toc530816347"/>
             <w:r>
               <w:rPr>
                 <w:b/>
               </w:rPr>
               <w:t>Precondiciones:</w:t>
             </w:r>
-            <w:bookmarkEnd w:id="250"/>
+            <w:bookmarkEnd w:id="249"/>
           </w:p>
         </w:tc>
         <w:tc>
@@ -21352,14 +21266,14 @@
                 <w:b/>
               </w:rPr>
             </w:pPr>
-            <w:bookmarkStart w:id="251" w:name="_Toc530816348"/>
+            <w:bookmarkStart w:id="250" w:name="_Toc530816348"/>
             <w:r>
               <w:rPr>
                 <w:b/>
               </w:rPr>
               <w:t>Postcondiciones:</w:t>
             </w:r>
-            <w:bookmarkEnd w:id="251"/>
+            <w:bookmarkEnd w:id="250"/>
           </w:p>
         </w:tc>
         <w:tc>
@@ -21431,7 +21345,7 @@
                 <w:b/>
               </w:rPr>
             </w:pPr>
-            <w:bookmarkStart w:id="252" w:name="_Toc530816349"/>
+            <w:bookmarkStart w:id="251" w:name="_Toc530816349"/>
             <w:r>
               <w:rPr>
                 <w:b/>
@@ -21444,7 +21358,7 @@
               </w:rPr>
               <w:t xml:space="preserve"> VERSIÓN 2 Y 3</w:t>
             </w:r>
-            <w:bookmarkEnd w:id="252"/>
+            <w:bookmarkEnd w:id="251"/>
           </w:p>
         </w:tc>
       </w:tr>
@@ -21655,7 +21569,7 @@
           <w:color w:val="BFBFBF" w:themeColor="background1" w:themeShade="BF"/>
         </w:rPr>
       </w:pPr>
-      <w:bookmarkStart w:id="253" w:name="_Toc530816350"/>
+      <w:bookmarkStart w:id="252" w:name="_Toc530816350"/>
       <w:r>
         <w:rPr>
           <w:rStyle w:val="Ttulo3Car"/>
@@ -21663,7 +21577,7 @@
         </w:rPr>
         <w:t>Escenarios excepcionales o alternativos:</w:t>
       </w:r>
-      <w:bookmarkEnd w:id="253"/>
+      <w:bookmarkEnd w:id="252"/>
       <w:r>
         <w:t xml:space="preserve"> </w:t>
       </w:r>
@@ -21710,7 +21624,7 @@
         <w:spacing w:after="0"/>
         <w:jc w:val="both"/>
       </w:pPr>
-      <w:bookmarkStart w:id="254" w:name="_Toc530816351"/>
+      <w:bookmarkStart w:id="253" w:name="_Toc530816351"/>
       <w:r>
         <w:rPr>
           <w:rStyle w:val="Ttulo3Car"/>
@@ -21749,7 +21663,7 @@
         </w:rPr>
         <w:t xml:space="preserve"> la realización de un trabajo.</w:t>
       </w:r>
-      <w:bookmarkEnd w:id="254"/>
+      <w:bookmarkEnd w:id="253"/>
     </w:p>
     <w:p>
       <w:pPr>
@@ -21799,14 +21713,14 @@
                 <w:b/>
               </w:rPr>
             </w:pPr>
-            <w:bookmarkStart w:id="255" w:name="_Toc530816352"/>
+            <w:bookmarkStart w:id="254" w:name="_Toc530816352"/>
             <w:r>
               <w:rPr>
                 <w:b/>
               </w:rPr>
               <w:t>C34- AÑADIR PIEZA</w:t>
             </w:r>
-            <w:bookmarkEnd w:id="255"/>
+            <w:bookmarkEnd w:id="254"/>
           </w:p>
         </w:tc>
       </w:tr>
@@ -21828,14 +21742,14 @@
                 <w:b/>
               </w:rPr>
             </w:pPr>
-            <w:bookmarkStart w:id="256" w:name="_Toc530816353"/>
+            <w:bookmarkStart w:id="255" w:name="_Toc530816353"/>
             <w:r>
               <w:rPr>
                 <w:b/>
               </w:rPr>
               <w:t>Descripción:</w:t>
             </w:r>
-            <w:bookmarkEnd w:id="256"/>
+            <w:bookmarkEnd w:id="255"/>
           </w:p>
         </w:tc>
         <w:tc>
@@ -21868,14 +21782,14 @@
                 <w:b/>
               </w:rPr>
             </w:pPr>
-            <w:bookmarkStart w:id="257" w:name="_Toc530816354"/>
+            <w:bookmarkStart w:id="256" w:name="_Toc530816354"/>
             <w:r>
               <w:rPr>
                 <w:b/>
               </w:rPr>
               <w:t>Actor principal:</w:t>
             </w:r>
-            <w:bookmarkEnd w:id="257"/>
+            <w:bookmarkEnd w:id="256"/>
           </w:p>
         </w:tc>
         <w:tc>
@@ -21911,14 +21825,14 @@
                 <w:b/>
               </w:rPr>
             </w:pPr>
-            <w:bookmarkStart w:id="258" w:name="_Toc530816355"/>
+            <w:bookmarkStart w:id="257" w:name="_Toc530816355"/>
             <w:r>
               <w:rPr>
                 <w:b/>
               </w:rPr>
               <w:t>Otros actores:</w:t>
             </w:r>
-            <w:bookmarkEnd w:id="258"/>
+            <w:bookmarkEnd w:id="257"/>
           </w:p>
         </w:tc>
         <w:tc>
@@ -21951,14 +21865,14 @@
                 <w:b/>
               </w:rPr>
             </w:pPr>
-            <w:bookmarkStart w:id="259" w:name="_Toc530816356"/>
+            <w:bookmarkStart w:id="258" w:name="_Toc530816356"/>
             <w:r>
               <w:rPr>
                 <w:b/>
               </w:rPr>
               <w:t>Requisitos funcionales cubiertos:</w:t>
             </w:r>
-            <w:bookmarkEnd w:id="259"/>
+            <w:bookmarkEnd w:id="258"/>
           </w:p>
         </w:tc>
         <w:tc>
@@ -21994,14 +21908,14 @@
                 <w:b/>
               </w:rPr>
             </w:pPr>
-            <w:bookmarkStart w:id="260" w:name="_Toc530816357"/>
+            <w:bookmarkStart w:id="259" w:name="_Toc530816357"/>
             <w:r>
               <w:rPr>
                 <w:b/>
               </w:rPr>
               <w:t>Precondiciones:</w:t>
             </w:r>
-            <w:bookmarkEnd w:id="260"/>
+            <w:bookmarkEnd w:id="259"/>
           </w:p>
         </w:tc>
         <w:tc>
@@ -22037,14 +21951,14 @@
                 <w:b/>
               </w:rPr>
             </w:pPr>
-            <w:bookmarkStart w:id="261" w:name="_Toc530816358"/>
+            <w:bookmarkStart w:id="260" w:name="_Toc530816358"/>
             <w:r>
               <w:rPr>
                 <w:b/>
               </w:rPr>
               <w:t>Postcondiciones:</w:t>
             </w:r>
-            <w:bookmarkEnd w:id="261"/>
+            <w:bookmarkEnd w:id="260"/>
           </w:p>
         </w:tc>
         <w:tc>
@@ -22182,14 +22096,14 @@
                 <w:b/>
               </w:rPr>
             </w:pPr>
-            <w:bookmarkStart w:id="262" w:name="_Toc530816359"/>
+            <w:bookmarkStart w:id="261" w:name="_Toc530816359"/>
             <w:r>
               <w:rPr>
                 <w:b/>
               </w:rPr>
               <w:t>ESCENARIO PRINCIPAL</w:t>
             </w:r>
-            <w:bookmarkEnd w:id="262"/>
+            <w:bookmarkEnd w:id="261"/>
           </w:p>
         </w:tc>
       </w:tr>
@@ -22448,7 +22362,7 @@
           <w:color w:val="BFBFBF" w:themeColor="background1" w:themeShade="BF"/>
         </w:rPr>
       </w:pPr>
-      <w:bookmarkStart w:id="263" w:name="_Toc530816360"/>
+      <w:bookmarkStart w:id="262" w:name="_Toc530816360"/>
       <w:r>
         <w:rPr>
           <w:rStyle w:val="Ttulo3Car"/>
@@ -22456,7 +22370,7 @@
         </w:rPr>
         <w:t>Escenarios excepcionales o alternativos:</w:t>
       </w:r>
-      <w:bookmarkEnd w:id="263"/>
+      <w:bookmarkEnd w:id="262"/>
       <w:r>
         <w:t xml:space="preserve"> </w:t>
       </w:r>
@@ -22495,7 +22409,7 @@
         <w:spacing w:after="0"/>
         <w:jc w:val="both"/>
       </w:pPr>
-      <w:bookmarkStart w:id="264" w:name="_Toc530816361"/>
+      <w:bookmarkStart w:id="263" w:name="_Toc530816361"/>
       <w:r>
         <w:rPr>
           <w:rStyle w:val="Ttulo3Car"/>
@@ -22526,7 +22440,7 @@
         </w:rPr>
         <w:t>añadir una pieza.</w:t>
       </w:r>
-      <w:bookmarkEnd w:id="264"/>
+      <w:bookmarkEnd w:id="263"/>
     </w:p>
     <w:p>
       <w:pPr>
@@ -22576,14 +22490,14 @@
                 <w:b/>
               </w:rPr>
             </w:pPr>
-            <w:bookmarkStart w:id="265" w:name="_Toc530816362"/>
+            <w:bookmarkStart w:id="264" w:name="_Toc530816362"/>
             <w:r>
               <w:rPr>
                 <w:b/>
               </w:rPr>
               <w:t>C34- BORRAR PIEZA</w:t>
             </w:r>
-            <w:bookmarkEnd w:id="265"/>
+            <w:bookmarkEnd w:id="264"/>
           </w:p>
         </w:tc>
       </w:tr>
@@ -22605,14 +22519,14 @@
                 <w:b/>
               </w:rPr>
             </w:pPr>
-            <w:bookmarkStart w:id="266" w:name="_Toc530816363"/>
+            <w:bookmarkStart w:id="265" w:name="_Toc530816363"/>
             <w:r>
               <w:rPr>
                 <w:b/>
               </w:rPr>
               <w:t>Descripción:</w:t>
             </w:r>
-            <w:bookmarkEnd w:id="266"/>
+            <w:bookmarkEnd w:id="265"/>
           </w:p>
         </w:tc>
         <w:tc>
@@ -22645,14 +22559,14 @@
                 <w:b/>
               </w:rPr>
             </w:pPr>
-            <w:bookmarkStart w:id="267" w:name="_Toc530816364"/>
+            <w:bookmarkStart w:id="266" w:name="_Toc530816364"/>
             <w:r>
               <w:rPr>
                 <w:b/>
               </w:rPr>
               <w:t>Actor principal:</w:t>
             </w:r>
-            <w:bookmarkEnd w:id="267"/>
+            <w:bookmarkEnd w:id="266"/>
           </w:p>
         </w:tc>
         <w:tc>
@@ -22688,14 +22602,14 @@
                 <w:b/>
               </w:rPr>
             </w:pPr>
-            <w:bookmarkStart w:id="268" w:name="_Toc530816365"/>
+            <w:bookmarkStart w:id="267" w:name="_Toc530816365"/>
             <w:r>
               <w:rPr>
                 <w:b/>
               </w:rPr>
               <w:t>Otros actores:</w:t>
             </w:r>
-            <w:bookmarkEnd w:id="268"/>
+            <w:bookmarkEnd w:id="267"/>
           </w:p>
         </w:tc>
         <w:tc>
@@ -22728,14 +22642,14 @@
                 <w:b/>
               </w:rPr>
             </w:pPr>
-            <w:bookmarkStart w:id="269" w:name="_Toc530816366"/>
+            <w:bookmarkStart w:id="268" w:name="_Toc530816366"/>
             <w:r>
               <w:rPr>
                 <w:b/>
               </w:rPr>
               <w:t>Requisitos funcionales cubiertos:</w:t>
             </w:r>
-            <w:bookmarkEnd w:id="269"/>
+            <w:bookmarkEnd w:id="268"/>
           </w:p>
         </w:tc>
         <w:tc>
@@ -22771,14 +22685,14 @@
                 <w:b/>
               </w:rPr>
             </w:pPr>
-            <w:bookmarkStart w:id="270" w:name="_Toc530816367"/>
+            <w:bookmarkStart w:id="269" w:name="_Toc530816367"/>
             <w:r>
               <w:rPr>
                 <w:b/>
               </w:rPr>
               <w:t>Precondiciones:</w:t>
             </w:r>
-            <w:bookmarkEnd w:id="270"/>
+            <w:bookmarkEnd w:id="269"/>
           </w:p>
         </w:tc>
         <w:tc>
@@ -22811,14 +22725,14 @@
                 <w:b/>
               </w:rPr>
             </w:pPr>
-            <w:bookmarkStart w:id="271" w:name="_Toc530816368"/>
+            <w:bookmarkStart w:id="270" w:name="_Toc530816368"/>
             <w:r>
               <w:rPr>
                 <w:b/>
               </w:rPr>
               <w:t>Postcondiciones:</w:t>
             </w:r>
-            <w:bookmarkEnd w:id="271"/>
+            <w:bookmarkEnd w:id="270"/>
           </w:p>
         </w:tc>
         <w:tc>
@@ -22925,11 +22839,11 @@
               <w:outlineLvl w:val="2"/>
               <w:cnfStyle w:val="100000000000" w:firstRow="1" w:lastRow="0" w:firstColumn="0" w:lastColumn="0" w:oddVBand="0" w:evenVBand="0" w:oddHBand="0" w:evenHBand="0" w:firstRowFirstColumn="0" w:firstRowLastColumn="0" w:lastRowFirstColumn="0" w:lastRowLastColumn="0"/>
             </w:pPr>
-            <w:bookmarkStart w:id="272" w:name="_Toc530816369"/>
+            <w:bookmarkStart w:id="271" w:name="_Toc530816369"/>
             <w:r>
               <w:t>ESCENARIO PRINCIPAL</w:t>
             </w:r>
-            <w:bookmarkEnd w:id="272"/>
+            <w:bookmarkEnd w:id="271"/>
           </w:p>
         </w:tc>
       </w:tr>
@@ -23199,7 +23113,7 @@
           <w:color w:val="BFBFBF" w:themeColor="background1" w:themeShade="BF"/>
         </w:rPr>
       </w:pPr>
-      <w:bookmarkStart w:id="273" w:name="_Toc530816370"/>
+      <w:bookmarkStart w:id="272" w:name="_Toc530816370"/>
       <w:r>
         <w:rPr>
           <w:rStyle w:val="Ttulo3Car"/>
@@ -23207,21 +23121,29 @@
         </w:rPr>
         <w:t>Escenarios excepcionales o alternativos:</w:t>
       </w:r>
+      <w:bookmarkEnd w:id="272"/>
+      <w:r>
+        <w:t xml:space="preserve"> </w:t>
+      </w:r>
+      <w:r>
+        <w:t xml:space="preserve"> En el paso 1, si no se </w:t>
+      </w:r>
+      <w:proofErr w:type="spellStart"/>
+      <w:r>
+        <w:t>logea</w:t>
+      </w:r>
+      <w:proofErr w:type="spellEnd"/>
+      <w:r>
+        <w:t xml:space="preserve"> correctamente aparecerá un mensaje de error y se pedirá al usuario que vuelva a introducir los datos. </w:t>
+      </w:r>
+      <w:r>
+        <w:t xml:space="preserve">En el paso 4, comprobar que la eliminación de la pieza no implique eliminar nada mas que la pieza, es decir, en este caso que no este </w:t>
+      </w:r>
+      <w:r>
+        <w:t>en un parte de trabajo o pedido.</w:t>
+      </w:r>
+      <w:bookmarkStart w:id="273" w:name="_GoBack"/>
       <w:bookmarkEnd w:id="273"/>
-      <w:r>
-        <w:t xml:space="preserve"> </w:t>
-      </w:r>
-      <w:r>
-        <w:t xml:space="preserve"> En el paso 1, si no se </w:t>
-      </w:r>
-      <w:proofErr w:type="spellStart"/>
-      <w:r>
-        <w:t>logea</w:t>
-      </w:r>
-      <w:proofErr w:type="spellEnd"/>
-      <w:r>
-        <w:t xml:space="preserve"> correctamente aparecerá un mensaje de error y se pedirá al usuario que vuelva a introducir los datos. </w:t>
-      </w:r>
     </w:p>
     <w:p>
       <w:pPr>
@@ -29616,7 +29538,7 @@
 </file>
 
 <file path=customXml/itemProps1.xml><?xml version="1.0" encoding="utf-8"?>
-<ds:datastoreItem xmlns:ds="http://schemas.openxmlformats.org/officeDocument/2006/customXml" ds:itemID="{9B642B99-75C4-4F95-B407-E78EE9BC4AA2}">
+<ds:datastoreItem xmlns:ds="http://schemas.openxmlformats.org/officeDocument/2006/customXml" ds:itemID="{8EAF44E9-F8BE-4F0C-87ED-C63F7906C5FD}">
   <ds:schemaRefs>
     <ds:schemaRef ds:uri="http://schemas.openxmlformats.org/officeDocument/2006/bibliography"/>
   </ds:schemaRefs>

</xml_diff>